<commit_message>
applied changes requested in #25
</commit_message>
<xml_diff>
--- a/bmd2023p.docx
+++ b/bmd2023p.docx
@@ -16,7 +16,14 @@
           <w:rStyle w:val="SubtleEmphasis"/>
           <w:i w:val="0"/>
         </w:rPr>
-        <w:t>Type of the Paper: Extended Abstract</w:t>
+        <w:t xml:space="preserve">Type of the Paper: </w:t>
+      </w:r>
+      <w:r>
+        <w:rPr>
+          <w:rStyle w:val="SubtleEmphasis"/>
+          <w:i w:val="0"/>
+        </w:rPr>
+        <w:t>Paper</w:t>
       </w:r>
     </w:p>
     <w:p>
@@ -49,7 +56,46 @@
         <w:rPr>
           <w:highlight w:val="yellow"/>
         </w:rPr>
-        <w:t>Firstname1 A. Lastname11, Firstname2 B. Lastname22, and Firstname3 C. Lastname32,*</w:t>
+        <w:t>Firstname1 A. Lastname1</w:t>
+      </w:r>
+      <w:r>
+        <w:rPr>
+          <w:highlight w:val="yellow"/>
+          <w:vertAlign w:val="superscript"/>
+        </w:rPr>
+        <w:t>1</w:t>
+      </w:r>
+      <w:r>
+        <w:rPr>
+          <w:highlight w:val="yellow"/>
+        </w:rPr>
+        <w:t>, Firstname2 B. Lastname2</w:t>
+      </w:r>
+      <w:r>
+        <w:rPr>
+          <w:highlight w:val="yellow"/>
+          <w:vertAlign w:val="superscript"/>
+        </w:rPr>
+        <w:t>2</w:t>
+      </w:r>
+      <w:r>
+        <w:rPr>
+          <w:highlight w:val="yellow"/>
+        </w:rPr>
+        <w:t>, and Firstname3 C. Lastname3</w:t>
+      </w:r>
+      <w:r>
+        <w:rPr>
+          <w:highlight w:val="yellow"/>
+          <w:vertAlign w:val="superscript"/>
+        </w:rPr>
+        <w:t>2</w:t>
+      </w:r>
+      <w:r>
+        <w:rPr>
+          <w:highlight w:val="yellow"/>
+        </w:rPr>
+        <w:t>,*</w:t>
       </w:r>
     </w:p>
     <w:p>
@@ -619,12 +665,7 @@
         <w:pStyle w:val="Paragraph0"/>
       </w:pPr>
       <w:r>
-        <w:t>Aut</w:t>
-      </w:r>
-      <w:bookmarkStart w:id="0" w:name="_GoBack"/>
-      <w:bookmarkEnd w:id="0"/>
-      <w:r>
-        <w:t xml:space="preserve">hors are requested to upload a paper of 6 to 12 pages (including references and figures) to the </w:t>
+        <w:t xml:space="preserve">Authors are requested to upload a paper of 6 to 12 pages (including references and figures) to the </w:t>
       </w:r>
       <w:proofErr w:type="spellStart"/>
       <w:r>
@@ -678,6 +719,30 @@
       <w:proofErr w:type="spellEnd"/>
       <w:r>
         <w:t xml:space="preserve"> and the affiliation should be in 8 pt.</w:t>
+      </w:r>
+    </w:p>
+    <w:p>
+      <w:pPr>
+        <w:pStyle w:val="Paragraph0"/>
+      </w:pPr>
+      <w:r>
+        <w:t>Please upload your finished manuscript as .</w:t>
+      </w:r>
+      <w:proofErr w:type="spellStart"/>
+      <w:r>
+        <w:t>odt</w:t>
+      </w:r>
+      <w:proofErr w:type="spellEnd"/>
+      <w:r>
+        <w:t>, .</w:t>
+      </w:r>
+      <w:proofErr w:type="spellStart"/>
+      <w:r>
+        <w:t>docx</w:t>
+      </w:r>
+      <w:proofErr w:type="spellEnd"/>
+      <w:r>
+        <w:t xml:space="preserve">. or zipped latex project. PDFs will not be accepted. </w:t>
       </w:r>
     </w:p>
     <w:p>
@@ -851,12 +916,187 @@
     </w:p>
     <w:p>
       <w:pPr>
+        <w:pStyle w:val="Paragraph0"/>
+        <w:rPr>
+          <w:b/>
+        </w:rPr>
+      </w:pPr>
+      <w:r>
+        <w:rPr>
+          <w:noProof/>
+          <w:szCs w:val="22"/>
+          <w:lang w:val="en-GB"/>
+        </w:rPr>
+        <w:drawing>
+          <wp:anchor distT="0" distB="0" distL="0" distR="0" simplePos="0" relativeHeight="251662336" behindDoc="0" locked="0" layoutInCell="0" allowOverlap="1" wp14:anchorId="046370FD" wp14:editId="75F2516E">
+            <wp:simplePos x="0" y="0"/>
+            <wp:positionH relativeFrom="margin">
+              <wp:posOffset>2332355</wp:posOffset>
+            </wp:positionH>
+            <wp:positionV relativeFrom="paragraph">
+              <wp:posOffset>620686</wp:posOffset>
+            </wp:positionV>
+            <wp:extent cx="1980000" cy="2962800"/>
+            <wp:effectExtent l="0" t="0" r="1270" b="9525"/>
+            <wp:wrapTopAndBottom/>
+            <wp:docPr id="5" name="Image2"/>
+            <wp:cNvGraphicFramePr>
+              <a:graphicFrameLocks xmlns:a="http://schemas.openxmlformats.org/drawingml/2006/main" noChangeAspect="1"/>
+            </wp:cNvGraphicFramePr>
+            <a:graphic xmlns:a="http://schemas.openxmlformats.org/drawingml/2006/main">
+              <a:graphicData uri="http://schemas.openxmlformats.org/drawingml/2006/picture">
+                <pic:pic xmlns:pic="http://schemas.openxmlformats.org/drawingml/2006/picture">
+                  <pic:nvPicPr>
+                    <pic:cNvPr id="5" name="Image2"/>
+                    <pic:cNvPicPr>
+                      <a:picLocks noChangeAspect="1" noChangeArrowheads="1"/>
+                    </pic:cNvPicPr>
+                  </pic:nvPicPr>
+                  <pic:blipFill>
+                    <a:blip r:embed="rId8"/>
+                    <a:stretch>
+                      <a:fillRect/>
+                    </a:stretch>
+                  </pic:blipFill>
+                  <pic:spPr bwMode="auto">
+                    <a:xfrm>
+                      <a:off x="0" y="0"/>
+                      <a:ext cx="1980000" cy="2962800"/>
+                    </a:xfrm>
+                    <a:prstGeom prst="rect">
+                      <a:avLst/>
+                    </a:prstGeom>
+                  </pic:spPr>
+                </pic:pic>
+              </a:graphicData>
+            </a:graphic>
+            <wp14:sizeRelH relativeFrom="margin">
+              <wp14:pctWidth>0</wp14:pctWidth>
+            </wp14:sizeRelH>
+            <wp14:sizeRelV relativeFrom="margin">
+              <wp14:pctHeight>0</wp14:pctHeight>
+            </wp14:sizeRelV>
+          </wp:anchor>
+        </w:drawing>
+      </w:r>
+      <w:r>
+        <w:t xml:space="preserve">Figures, graphs and tables must be included using the same style as in Figure 1 and Table 1. Both figures and tables should be centered on the page. Use of at least 300 dpi resolution for pictures and </w:t>
+      </w:r>
+      <w:r>
+        <w:t>line art</w:t>
+      </w:r>
+      <w:r>
+        <w:t xml:space="preserve">, 1 </w:t>
+      </w:r>
+      <w:proofErr w:type="spellStart"/>
+      <w:r>
+        <w:t>px</w:t>
+      </w:r>
+      <w:proofErr w:type="spellEnd"/>
+      <w:r>
+        <w:t xml:space="preserve"> wide lines in figures should be avoided as they may become invisible in print.</w:t>
+      </w:r>
+    </w:p>
+    <w:tbl>
+      <w:tblPr>
+        <w:tblW w:w="5000" w:type="pct"/>
+        <w:tblLayout w:type="fixed"/>
+        <w:tblCellMar>
+          <w:left w:w="0" w:type="dxa"/>
+          <w:right w:w="0" w:type="dxa"/>
+        </w:tblCellMar>
+        <w:tblLook w:val="04A0" w:firstRow="1" w:lastRow="0" w:firstColumn="1" w:lastColumn="0" w:noHBand="0" w:noVBand="1"/>
+      </w:tblPr>
+      <w:tblGrid>
+        <w:gridCol w:w="10466"/>
+      </w:tblGrid>
+      <w:tr>
+        <w:tc>
+          <w:tcPr>
+            <w:tcW w:w="10466" w:type="dxa"/>
+          </w:tcPr>
+          <w:p>
+            <w:pPr>
+              <w:pStyle w:val="TableContents"/>
+              <w:rPr>
+                <w:rFonts w:ascii="Times New Roman" w:eastAsia="Times New Roman" w:hAnsi="Times New Roman"/>
+                <w:szCs w:val="22"/>
+              </w:rPr>
+            </w:pPr>
+          </w:p>
+        </w:tc>
+      </w:tr>
+      <w:tr>
+        <w:tc>
+          <w:tcPr>
+            <w:tcW w:w="10466" w:type="dxa"/>
+          </w:tcPr>
+          <w:p>
+            <w:pPr>
+              <w:pStyle w:val="TableContents"/>
+              <w:jc w:val="center"/>
+              <w:rPr>
+                <w:rFonts w:ascii="Times New Roman" w:eastAsia="Times New Roman" w:hAnsi="Times New Roman"/>
+                <w:szCs w:val="22"/>
+              </w:rPr>
+            </w:pPr>
+            <w:r>
+              <w:rPr>
+                <w:rFonts w:ascii="Times New Roman" w:eastAsia="Times New Roman" w:hAnsi="Times New Roman"/>
+                <w:b/>
+                <w:bCs/>
+                <w:szCs w:val="22"/>
+              </w:rPr>
+              <w:t>Figure 1.</w:t>
+            </w:r>
+            <w:r>
+              <w:rPr>
+                <w:rFonts w:ascii="Times New Roman" w:eastAsia="Times New Roman" w:hAnsi="Times New Roman"/>
+                <w:szCs w:val="22"/>
+              </w:rPr>
+              <w:t xml:space="preserve"> An example of a figure caption. Use 10 </w:t>
+            </w:r>
+            <w:proofErr w:type="spellStart"/>
+            <w:r>
+              <w:rPr>
+                <w:rFonts w:ascii="Times New Roman" w:eastAsia="Times New Roman" w:hAnsi="Times New Roman"/>
+                <w:szCs w:val="22"/>
+              </w:rPr>
+              <w:t>pt</w:t>
+            </w:r>
+            <w:proofErr w:type="spellEnd"/>
+            <w:r>
+              <w:rPr>
+                <w:rFonts w:ascii="Times New Roman" w:eastAsia="Times New Roman" w:hAnsi="Times New Roman"/>
+                <w:szCs w:val="22"/>
+              </w:rPr>
+              <w:t xml:space="preserve"> Times New Roman. Use the same style for the tables.</w:t>
+            </w:r>
+          </w:p>
+        </w:tc>
+        <w:bookmarkStart w:id="0" w:name="_GoBack"/>
+        <w:bookmarkEnd w:id="0"/>
+      </w:tr>
+    </w:tbl>
+    <w:p>
+      <w:pPr>
+        <w:pStyle w:val="Caption"/>
+        <w:spacing w:before="240" w:after="120"/>
+        <w:ind w:firstLine="0"/>
+      </w:pPr>
+      <w:r>
+        <w:br w:type="page"/>
+      </w:r>
+    </w:p>
+    <w:p>
+      <w:pPr>
         <w:pStyle w:val="Caption"/>
         <w:spacing w:before="240" w:after="120"/>
         <w:ind w:firstLine="0"/>
         <w:jc w:val="center"/>
       </w:pPr>
       <w:r>
+        <w:lastRenderedPageBreak/>
         <w:t xml:space="preserve">Table </w:t>
       </w:r>
       <w:r>
@@ -1379,259 +1619,186 @@
     </w:tbl>
     <w:p>
       <w:pPr>
-        <w:pStyle w:val="Paragraph0"/>
-        <w:rPr>
-          <w:b/>
-        </w:rPr>
-      </w:pPr>
-      <w:r>
-        <w:t xml:space="preserve">Figures, graphs and tables must be included using the same style as in Figure 1 and Table 1. Both figures and tables should be centered on the page. Use of at least 300 dpi resolution for pictures and 600 dpi for line art is required, 1 </w:t>
-      </w:r>
-      <w:proofErr w:type="spellStart"/>
-      <w:r>
-        <w:t>px</w:t>
-      </w:r>
-      <w:proofErr w:type="spellEnd"/>
-      <w:r>
-        <w:t xml:space="preserve"> wide lines in figures should be avoided as they may become invisible in print.</w:t>
+        <w:pStyle w:val="SectionTitle"/>
+      </w:pPr>
+      <w:r>
+        <w:t>Bibliography</w:t>
       </w:r>
     </w:p>
     <w:p>
-      <w:r>
-        <w:br w:type="page"/>
-      </w:r>
-    </w:p>
-    <w:tbl>
-      <w:tblPr>
-        <w:tblW w:w="5000" w:type="pct"/>
-        <w:tblLayout w:type="fixed"/>
-        <w:tblCellMar>
-          <w:left w:w="0" w:type="dxa"/>
-          <w:right w:w="0" w:type="dxa"/>
-        </w:tblCellMar>
-        <w:tblLook w:val="04A0" w:firstRow="1" w:lastRow="0" w:firstColumn="1" w:lastColumn="0" w:noHBand="0" w:noVBand="1"/>
-      </w:tblPr>
-      <w:tblGrid>
-        <w:gridCol w:w="10466"/>
-      </w:tblGrid>
-      <w:tr>
-        <w:tc>
-          <w:tcPr>
-            <w:tcW w:w="10800" w:type="dxa"/>
-          </w:tcPr>
-          <w:p>
-            <w:pPr>
-              <w:pStyle w:val="TableContents"/>
-              <w:rPr>
-                <w:rFonts w:ascii="Times New Roman" w:eastAsia="Times New Roman" w:hAnsi="Times New Roman"/>
-                <w:szCs w:val="22"/>
-              </w:rPr>
-            </w:pPr>
-            <w:r>
-              <w:rPr>
-                <w:rFonts w:ascii="Times New Roman" w:eastAsia="Times New Roman" w:hAnsi="Times New Roman"/>
-                <w:noProof/>
-                <w:szCs w:val="22"/>
-                <w:lang w:val="en-GB" w:eastAsia="en-GB"/>
-              </w:rPr>
-              <w:lastRenderedPageBreak/>
-              <w:drawing>
-                <wp:anchor distT="0" distB="0" distL="0" distR="0" simplePos="0" relativeHeight="251662336" behindDoc="0" locked="0" layoutInCell="0" allowOverlap="1" wp14:anchorId="046370FD" wp14:editId="75F2516E">
-                  <wp:simplePos x="0" y="0"/>
-                  <wp:positionH relativeFrom="column">
-                    <wp:posOffset>2601951</wp:posOffset>
-                  </wp:positionH>
-                  <wp:positionV relativeFrom="paragraph">
-                    <wp:posOffset>19735</wp:posOffset>
-                  </wp:positionV>
-                  <wp:extent cx="1704975" cy="2545715"/>
-                  <wp:effectExtent l="0" t="0" r="9525" b="6985"/>
-                  <wp:wrapTopAndBottom/>
-                  <wp:docPr id="5" name="Image2"/>
-                  <wp:cNvGraphicFramePr>
-                    <a:graphicFrameLocks xmlns:a="http://schemas.openxmlformats.org/drawingml/2006/main" noChangeAspect="1"/>
-                  </wp:cNvGraphicFramePr>
-                  <a:graphic xmlns:a="http://schemas.openxmlformats.org/drawingml/2006/main">
-                    <a:graphicData uri="http://schemas.openxmlformats.org/drawingml/2006/picture">
-                      <pic:pic xmlns:pic="http://schemas.openxmlformats.org/drawingml/2006/picture">
-                        <pic:nvPicPr>
-                          <pic:cNvPr id="5" name="Image2"/>
-                          <pic:cNvPicPr>
-                            <a:picLocks noChangeAspect="1" noChangeArrowheads="1"/>
-                          </pic:cNvPicPr>
-                        </pic:nvPicPr>
-                        <pic:blipFill>
-                          <a:blip r:embed="rId8"/>
-                          <a:stretch>
-                            <a:fillRect/>
-                          </a:stretch>
-                        </pic:blipFill>
-                        <pic:spPr bwMode="auto">
-                          <a:xfrm>
-                            <a:off x="0" y="0"/>
-                            <a:ext cx="1704975" cy="2545715"/>
-                          </a:xfrm>
-                          <a:prstGeom prst="rect">
-                            <a:avLst/>
-                          </a:prstGeom>
-                        </pic:spPr>
-                      </pic:pic>
-                    </a:graphicData>
-                  </a:graphic>
-                  <wp14:sizeRelH relativeFrom="margin">
-                    <wp14:pctWidth>0</wp14:pctWidth>
-                  </wp14:sizeRelH>
-                  <wp14:sizeRelV relativeFrom="margin">
-                    <wp14:pctHeight>0</wp14:pctHeight>
-                  </wp14:sizeRelV>
-                </wp:anchor>
-              </w:drawing>
-            </w:r>
-          </w:p>
-        </w:tc>
-      </w:tr>
-      <w:tr>
-        <w:tc>
-          <w:tcPr>
-            <w:tcW w:w="10800" w:type="dxa"/>
-          </w:tcPr>
-          <w:p>
-            <w:pPr>
-              <w:pStyle w:val="TableContents"/>
-              <w:jc w:val="center"/>
-              <w:rPr>
-                <w:rFonts w:ascii="Times New Roman" w:eastAsia="Times New Roman" w:hAnsi="Times New Roman"/>
-                <w:szCs w:val="22"/>
-              </w:rPr>
-            </w:pPr>
-            <w:r>
-              <w:rPr>
-                <w:rFonts w:ascii="Times New Roman" w:eastAsia="Times New Roman" w:hAnsi="Times New Roman"/>
-                <w:b/>
-                <w:bCs/>
-                <w:szCs w:val="22"/>
-              </w:rPr>
-              <w:t>Figure 1.</w:t>
-            </w:r>
-            <w:r>
-              <w:rPr>
-                <w:rFonts w:ascii="Times New Roman" w:eastAsia="Times New Roman" w:hAnsi="Times New Roman"/>
-                <w:szCs w:val="22"/>
-              </w:rPr>
-              <w:t xml:space="preserve"> An example of a figure caption. Use 10 </w:t>
-            </w:r>
-            <w:proofErr w:type="spellStart"/>
-            <w:r>
-              <w:rPr>
-                <w:rFonts w:ascii="Times New Roman" w:eastAsia="Times New Roman" w:hAnsi="Times New Roman"/>
-                <w:szCs w:val="22"/>
-              </w:rPr>
-              <w:t>pt</w:t>
-            </w:r>
-            <w:proofErr w:type="spellEnd"/>
-            <w:r>
-              <w:rPr>
-                <w:rFonts w:ascii="Times New Roman" w:eastAsia="Times New Roman" w:hAnsi="Times New Roman"/>
-                <w:szCs w:val="22"/>
-              </w:rPr>
-              <w:t xml:space="preserve"> Times New Roman. Use the same style for the tables.</w:t>
-            </w:r>
-          </w:p>
-        </w:tc>
-      </w:tr>
-    </w:tbl>
-    <w:p>
-      <w:pPr>
-        <w:pStyle w:val="SectionTitle"/>
-      </w:pPr>
-      <w:r>
-        <w:t>Bibliography</w:t>
+      <w:pPr>
+        <w:pStyle w:val="Paragraph0"/>
+        <w:rPr>
+          <w:b/>
+        </w:rPr>
+      </w:pPr>
+      <w:r>
+        <w:t xml:space="preserve">Bibliographical citations should be written in alphabetical order in the </w:t>
+      </w:r>
+      <w:r>
+        <w:rPr>
+          <w:b/>
+          <w:bCs/>
+        </w:rPr>
+        <w:t>References</w:t>
+      </w:r>
+      <w:r>
+        <w:rPr>
+          <w:bCs/>
+        </w:rPr>
+        <w:t xml:space="preserve"> </w:t>
+      </w:r>
+      <w:r>
+        <w:t xml:space="preserve">section at the end of the document and use the APA citation system and the APA format. See the </w:t>
+      </w:r>
+      <w:r>
+        <w:rPr>
+          <w:b/>
+          <w:bCs/>
+        </w:rPr>
+        <w:t>References</w:t>
+      </w:r>
+      <w:r>
+        <w:t xml:space="preserve"> section below, where (</w:t>
+      </w:r>
+      <w:proofErr w:type="spellStart"/>
+      <w:r>
+        <w:t>Pacejka</w:t>
+      </w:r>
+      <w:proofErr w:type="spellEnd"/>
+      <w:r>
+        <w:t>, 2002) exemplifies the case of a textbook, (</w:t>
+      </w:r>
+      <w:proofErr w:type="spellStart"/>
+      <w:r>
+        <w:t>Bertolazzi</w:t>
+      </w:r>
+      <w:proofErr w:type="spellEnd"/>
+      <w:r>
+        <w:t xml:space="preserve"> et al., 2007) is an article in a conference proceedings, and (Sharp, 1971) is an article in a journal.</w:t>
       </w:r>
     </w:p>
     <w:p>
       <w:pPr>
-        <w:pStyle w:val="Paragraph0"/>
-        <w:rPr>
-          <w:b/>
-        </w:rPr>
-      </w:pPr>
-      <w:r>
-        <w:t xml:space="preserve">Bibliographical citations should be written in alphabetical order in the </w:t>
-      </w:r>
-      <w:r>
-        <w:rPr>
-          <w:b/>
-          <w:bCs/>
-        </w:rPr>
-        <w:t>References</w:t>
-      </w:r>
-      <w:r>
-        <w:rPr>
-          <w:bCs/>
-        </w:rPr>
-        <w:t xml:space="preserve"> </w:t>
-      </w:r>
-      <w:r>
-        <w:t xml:space="preserve">section at the end of the document and use the APA citation system and the APA format. See the </w:t>
-      </w:r>
-      <w:r>
-        <w:rPr>
-          <w:b/>
-          <w:bCs/>
-        </w:rPr>
-        <w:t>References</w:t>
-      </w:r>
-      <w:r>
-        <w:t xml:space="preserve"> section below, where (</w:t>
-      </w:r>
-      <w:proofErr w:type="spellStart"/>
-      <w:r>
-        <w:t>Pacejka</w:t>
-      </w:r>
-      <w:proofErr w:type="spellEnd"/>
-      <w:r>
-        <w:t>, 2002) exemplifies the case of a textbook, (</w:t>
-      </w:r>
-      <w:proofErr w:type="spellStart"/>
-      <w:r>
-        <w:t>Bertolazzi</w:t>
-      </w:r>
-      <w:proofErr w:type="spellEnd"/>
-      <w:r>
-        <w:t xml:space="preserve"> et al., 2007) is an article in a conference proceedings, and (Sharp, 1971) is an article in a journal.</w:t>
+        <w:pStyle w:val="SectionTitle"/>
+      </w:pPr>
+      <w:r>
+        <w:t>Conclusion</w:t>
       </w:r>
     </w:p>
     <w:p>
       <w:pPr>
-        <w:pStyle w:val="SectionTitle"/>
-      </w:pPr>
-      <w:r>
-        <w:t>Conclusion</w:t>
+        <w:pStyle w:val="MDPI21heading1"/>
+        <w:ind w:left="0"/>
+        <w:rPr>
+          <w:rFonts w:ascii="Times New Roman" w:hAnsi="Times New Roman"/>
+          <w:b w:val="0"/>
+        </w:rPr>
+      </w:pPr>
+      <w:r>
+        <w:rPr>
+          <w:rFonts w:ascii="Times New Roman" w:hAnsi="Times New Roman"/>
+          <w:b w:val="0"/>
+        </w:rPr>
+        <w:t>We very much look forward to welcoming you in Delft! Best wishes and the warmest regards from the Organizing Committee of Bicycle and Motorcycle Dynamics 2023.</w:t>
       </w:r>
     </w:p>
     <w:p>
       <w:pPr>
-        <w:pStyle w:val="MDPI21heading1"/>
-        <w:ind w:left="0"/>
-        <w:rPr>
-          <w:rFonts w:ascii="Times New Roman" w:hAnsi="Times New Roman"/>
-          <w:b w:val="0"/>
-        </w:rPr>
-      </w:pPr>
-      <w:r>
-        <w:rPr>
-          <w:rFonts w:ascii="Times New Roman" w:hAnsi="Times New Roman"/>
-          <w:b w:val="0"/>
-        </w:rPr>
-        <w:t>We very much look forward to welcoming you in Delft! Best wishes and the warmest regards from the Organizing Committee of Bicycle and Motorcycle Dynamics 2023.</w:t>
+        <w:pStyle w:val="SectionTitle"/>
+      </w:pPr>
+      <w:r>
+        <w:t>References</w:t>
       </w:r>
     </w:p>
     <w:p>
       <w:pPr>
-        <w:pStyle w:val="SectionTitle"/>
-      </w:pPr>
-      <w:r>
-        <w:t>References</w:t>
+        <w:pStyle w:val="Refrences"/>
+      </w:pPr>
+      <w:proofErr w:type="spellStart"/>
+      <w:r>
+        <w:t>Bertolazzi</w:t>
+      </w:r>
+      <w:proofErr w:type="spellEnd"/>
+      <w:r>
+        <w:t xml:space="preserve">, E., </w:t>
+      </w:r>
+      <w:proofErr w:type="spellStart"/>
+      <w:r>
+        <w:t>Biral</w:t>
+      </w:r>
+      <w:proofErr w:type="spellEnd"/>
+      <w:r>
+        <w:t xml:space="preserve">, F., Da </w:t>
+      </w:r>
+      <w:proofErr w:type="spellStart"/>
+      <w:r>
+        <w:t>Lio</w:t>
+      </w:r>
+      <w:proofErr w:type="spellEnd"/>
+      <w:r>
+        <w:t xml:space="preserve">, M., &amp; </w:t>
+      </w:r>
+      <w:proofErr w:type="spellStart"/>
+      <w:r>
+        <w:t>Cossalter</w:t>
+      </w:r>
+      <w:proofErr w:type="spellEnd"/>
+      <w:r>
+        <w:t>, V. (2007, June 25–28), The influence of</w:t>
+      </w:r>
+      <w:r>
+        <w:t xml:space="preserve"> rider’s upper body motions on </w:t>
+      </w:r>
+      <w:r>
+        <w:t xml:space="preserve">motorcycle minimum time maneuvering. In C. L. </w:t>
+      </w:r>
+      <w:proofErr w:type="spellStart"/>
+      <w:r>
+        <w:t>Bottasso</w:t>
+      </w:r>
+      <w:proofErr w:type="spellEnd"/>
+      <w:r>
+        <w:t xml:space="preserve">, P. </w:t>
+      </w:r>
+      <w:proofErr w:type="spellStart"/>
+      <w:r>
+        <w:t>Masarati</w:t>
+      </w:r>
+      <w:proofErr w:type="spellEnd"/>
+      <w:r>
+        <w:t xml:space="preserve">, &amp; L. </w:t>
+      </w:r>
+      <w:proofErr w:type="spellStart"/>
+      <w:r>
+        <w:t>Trainelli</w:t>
+      </w:r>
+      <w:proofErr w:type="spellEnd"/>
+      <w:r>
+        <w:t xml:space="preserve"> (Eds.), </w:t>
+      </w:r>
+      <w:r>
+        <w:rPr>
+          <w:i/>
+        </w:rPr>
+        <w:t xml:space="preserve">Proceedings, Multibody </w:t>
+      </w:r>
+      <w:r>
+        <w:rPr>
+          <w:i/>
+        </w:rPr>
+        <w:t>Dynamics 2007, ECCOMAS Thematic Conference</w:t>
+      </w:r>
+      <w:r>
+        <w:t xml:space="preserve">, </w:t>
+      </w:r>
+      <w:proofErr w:type="spellStart"/>
+      <w:r>
+        <w:t>Politecnico</w:t>
+      </w:r>
+      <w:proofErr w:type="spellEnd"/>
+      <w:r>
+        <w:t xml:space="preserve"> di Milano, Milano, Italy, 15.</w:t>
       </w:r>
     </w:p>
     <w:p>
@@ -1640,172 +1807,82 @@
       </w:pPr>
       <w:proofErr w:type="spellStart"/>
       <w:r>
-        <w:t>Bertolazzi</w:t>
+        <w:t>Pacejka</w:t>
       </w:r>
       <w:proofErr w:type="spellEnd"/>
       <w:r>
-        <w:t xml:space="preserve">, E., </w:t>
+        <w:t xml:space="preserve">, H. B., (2002). </w:t>
       </w:r>
       <w:proofErr w:type="spellStart"/>
       <w:r>
-        <w:t>Biral</w:t>
+        <w:rPr>
+          <w:i/>
+          <w:iCs/>
+        </w:rPr>
+        <w:t>Tyre</w:t>
       </w:r>
       <w:proofErr w:type="spellEnd"/>
       <w:r>
-        <w:t xml:space="preserve">, F., Da </w:t>
-      </w:r>
-      <w:proofErr w:type="spellStart"/>
-      <w:r>
-        <w:t>Lio</w:t>
-      </w:r>
-      <w:proofErr w:type="spellEnd"/>
-      <w:r>
-        <w:t xml:space="preserve">, M., &amp; </w:t>
-      </w:r>
-      <w:proofErr w:type="spellStart"/>
-      <w:r>
-        <w:t>Cossalter</w:t>
-      </w:r>
-      <w:proofErr w:type="spellEnd"/>
-      <w:r>
-        <w:t>, V. (2007, June 25–28), The influence of</w:t>
-      </w:r>
-      <w:r>
-        <w:t xml:space="preserve"> rider’s upper body motions on </w:t>
-      </w:r>
-      <w:r>
-        <w:t xml:space="preserve">motorcycle minimum time maneuvering. In C. L. </w:t>
-      </w:r>
-      <w:proofErr w:type="spellStart"/>
-      <w:r>
-        <w:t>Bottasso</w:t>
-      </w:r>
-      <w:proofErr w:type="spellEnd"/>
-      <w:r>
-        <w:t xml:space="preserve">, P. </w:t>
-      </w:r>
-      <w:proofErr w:type="spellStart"/>
-      <w:r>
-        <w:t>Masarati</w:t>
-      </w:r>
-      <w:proofErr w:type="spellEnd"/>
-      <w:r>
-        <w:t xml:space="preserve">, &amp; L. </w:t>
-      </w:r>
-      <w:proofErr w:type="spellStart"/>
-      <w:r>
-        <w:t>Trainelli</w:t>
-      </w:r>
-      <w:proofErr w:type="spellEnd"/>
-      <w:r>
-        <w:t xml:space="preserve"> (Eds.), </w:t>
-      </w:r>
-      <w:r>
         <w:rPr>
           <w:i/>
-        </w:rPr>
-        <w:t xml:space="preserve">Proceedings, Multibody </w:t>
-      </w:r>
-      <w:r>
-        <w:rPr>
-          <w:i/>
-        </w:rPr>
-        <w:t>Dynamics 2007, ECCOMAS Thematic Conference</w:t>
-      </w:r>
-      <w:r>
-        <w:t xml:space="preserve">, </w:t>
-      </w:r>
-      <w:proofErr w:type="spellStart"/>
-      <w:r>
-        <w:t>Politecnico</w:t>
-      </w:r>
-      <w:proofErr w:type="spellEnd"/>
-      <w:r>
-        <w:t xml:space="preserve"> di Milano, Milano, Italy, 15.</w:t>
+          <w:iCs/>
+        </w:rPr>
+        <w:t xml:space="preserve"> and Vehicle Dynamics</w:t>
+      </w:r>
+      <w:r>
+        <w:t>. Butterworth and Heinemann, Oxford.</w:t>
       </w:r>
     </w:p>
     <w:p>
       <w:pPr>
         <w:pStyle w:val="Refrences"/>
       </w:pPr>
-      <w:proofErr w:type="spellStart"/>
-      <w:r>
-        <w:t>Pacejka</w:t>
-      </w:r>
-      <w:proofErr w:type="spellEnd"/>
-      <w:r>
-        <w:t xml:space="preserve">, H. B., (2002). </w:t>
-      </w:r>
-      <w:proofErr w:type="spellStart"/>
+      <w:r>
+        <w:t xml:space="preserve">Sharp, R. S. (1971). The stability and control of motorcycles. </w:t>
+      </w:r>
       <w:r>
         <w:rPr>
           <w:i/>
           <w:iCs/>
         </w:rPr>
-        <w:t>Tyre</w:t>
-      </w:r>
-      <w:proofErr w:type="spellEnd"/>
+        <w:t xml:space="preserve">Proceedings of the </w:t>
+      </w:r>
+      <w:proofErr w:type="spellStart"/>
       <w:r>
         <w:rPr>
           <w:i/>
           <w:iCs/>
         </w:rPr>
-        <w:t xml:space="preserve"> and Vehicle Dynamics</w:t>
-      </w:r>
-      <w:r>
-        <w:t>. Butterworth and Heinemann, Oxford.</w:t>
+        <w:t>IMechE</w:t>
+      </w:r>
+      <w:proofErr w:type="spellEnd"/>
+      <w:r>
+        <w:rPr>
+          <w:i/>
+          <w:iCs/>
+        </w:rPr>
+        <w:t>,</w:t>
+      </w:r>
+      <w:r>
+        <w:rPr>
+          <w:i/>
+          <w:iCs/>
+        </w:rPr>
+        <w:t xml:space="preserve"> Part C, Journal of Mechanical </w:t>
+      </w:r>
+      <w:r>
+        <w:rPr>
+          <w:i/>
+          <w:iCs/>
+        </w:rPr>
+        <w:t>Engineering Science</w:t>
+      </w:r>
+      <w:r>
+        <w:t>, 13, 316–329.</w:t>
       </w:r>
     </w:p>
     <w:p>
       <w:pPr>
-        <w:pStyle w:val="Refrences"/>
-      </w:pPr>
-      <w:r>
-        <w:t xml:space="preserve">Sharp, R. S. (1971). The stability and control of motorcycles. </w:t>
-      </w:r>
-      <w:r>
-        <w:rPr>
-          <w:i/>
-          <w:iCs/>
-        </w:rPr>
-        <w:t xml:space="preserve">Proceedings of the </w:t>
-      </w:r>
-      <w:proofErr w:type="spellStart"/>
-      <w:r>
-        <w:rPr>
-          <w:i/>
-          <w:iCs/>
-        </w:rPr>
-        <w:t>IMechE</w:t>
-      </w:r>
-      <w:proofErr w:type="spellEnd"/>
-      <w:r>
-        <w:rPr>
-          <w:i/>
-          <w:iCs/>
-        </w:rPr>
-        <w:t>,</w:t>
-      </w:r>
-      <w:r>
-        <w:rPr>
-          <w:i/>
-          <w:iCs/>
-        </w:rPr>
-        <w:t xml:space="preserve"> Part C, Journal of Mechanical </w:t>
-      </w:r>
-      <w:r>
-        <w:rPr>
-          <w:i/>
-          <w:iCs/>
-        </w:rPr>
-        <w:t>Engineering Science</w:t>
-      </w:r>
-      <w:r>
-        <w:t>, 13, 316–329.</w:t>
-      </w:r>
-    </w:p>
-    <w:p>
-      <w:pPr>
         <w:rPr>
           <w:rFonts w:ascii="Times New Roman" w:hAnsi="Times New Roman" w:cs="Times New Roman"/>
           <w:lang w:val="en-US"/>
@@ -1813,14 +1890,12 @@
       </w:pPr>
     </w:p>
     <w:sectPr>
-      <w:headerReference w:type="even" r:id="rId9"/>
-      <w:headerReference w:type="default" r:id="rId10"/>
-      <w:footerReference w:type="even" r:id="rId11"/>
-      <w:footerReference w:type="default" r:id="rId12"/>
-      <w:headerReference w:type="first" r:id="rId13"/>
-      <w:footerReference w:type="first" r:id="rId14"/>
+      <w:headerReference w:type="default" r:id="rId9"/>
+      <w:footerReference w:type="default" r:id="rId10"/>
+      <w:headerReference w:type="first" r:id="rId11"/>
+      <w:footerReference w:type="first" r:id="rId12"/>
       <w:pgSz w:w="11906" w:h="16838" w:code="9"/>
-      <w:pgMar w:top="1928" w:right="720" w:bottom="1361" w:left="720" w:header="1418" w:footer="1077" w:gutter="0"/>
+      <w:pgMar w:top="1928" w:right="720" w:bottom="1814" w:left="720" w:header="1418" w:footer="1077" w:gutter="0"/>
       <w:cols w:space="708"/>
       <w:titlePg/>
       <w:docGrid w:linePitch="360"/>
@@ -1855,16 +1930,6 @@
 </file>
 
 <file path=word/footer1.xml><?xml version="1.0" encoding="utf-8"?>
-<w:ftr xmlns:wpc="http://schemas.microsoft.com/office/word/2010/wordprocessingCanvas" xmlns:cx="http://schemas.microsoft.com/office/drawing/2014/chartex" xmlns:cx1="http://schemas.microsoft.com/office/drawing/2015/9/8/chartex" xmlns:mc="http://schemas.openxmlformats.org/markup-compatibility/2006" xmlns:o="urn:schemas-microsoft-com:office:office" xmlns:r="http://schemas.openxmlformats.org/officeDocument/2006/relationships" xmlns:m="http://schemas.openxmlformats.org/officeDocument/2006/math" xmlns:v="urn:schemas-microsoft-com:vml" xmlns:wp14="http://schemas.microsoft.com/office/word/2010/wordprocessingDrawing" xmlns:wp="http://schemas.openxmlformats.org/drawingml/2006/wordprocessingDrawing" xmlns:w10="urn:schemas-microsoft-com:office:word" xmlns:w="http://schemas.openxmlformats.org/wordprocessingml/2006/main" xmlns:w14="http://schemas.microsoft.com/office/word/2010/wordml" xmlns:w15="http://schemas.microsoft.com/office/word/2012/wordml" xmlns:w16se="http://schemas.microsoft.com/office/word/2015/wordml/symex" xmlns:wpg="http://schemas.microsoft.com/office/word/2010/wordprocessingGroup" xmlns:wpi="http://schemas.microsoft.com/office/word/2010/wordprocessingInk" xmlns:wne="http://schemas.microsoft.com/office/word/2006/wordml" xmlns:wps="http://schemas.microsoft.com/office/word/2010/wordprocessingShape" mc:Ignorable="w14 w15 w16se wp14">
-  <w:p>
-    <w:pPr>
-      <w:pStyle w:val="Footer"/>
-    </w:pPr>
-  </w:p>
-</w:ftr>
-</file>
-
-<file path=word/footer2.xml><?xml version="1.0" encoding="utf-8"?>
 <w:ftr xmlns:wpc="http://schemas.microsoft.com/office/word/2010/wordprocessingCanvas" xmlns:cx="http://schemas.microsoft.com/office/drawing/2014/chartex" xmlns:cx1="http://schemas.microsoft.com/office/drawing/2015/9/8/chartex" xmlns:mc="http://schemas.openxmlformats.org/markup-compatibility/2006" xmlns:o="urn:schemas-microsoft-com:office:office" xmlns:r="http://schemas.openxmlformats.org/officeDocument/2006/relationships" xmlns:m="http://schemas.openxmlformats.org/officeDocument/2006/math" xmlns:v="urn:schemas-microsoft-com:vml" xmlns:wp14="http://schemas.microsoft.com/office/word/2010/wordprocessingDrawing" xmlns:wp="http://schemas.openxmlformats.org/drawingml/2006/wordprocessingDrawing" xmlns:w10="urn:schemas-microsoft-com:office:word" xmlns:w="http://schemas.openxmlformats.org/wordprocessingml/2006/main" xmlns:w14="http://schemas.microsoft.com/office/word/2010/wordml" xmlns:w15="http://schemas.microsoft.com/office/word/2012/wordml" xmlns:w16se="http://schemas.microsoft.com/office/word/2015/wordml/symex" xmlns:wpg="http://schemas.microsoft.com/office/word/2010/wordprocessingGroup" xmlns:wpi="http://schemas.microsoft.com/office/word/2010/wordprocessingInk" xmlns:wne="http://schemas.microsoft.com/office/word/2006/wordml" xmlns:wps="http://schemas.microsoft.com/office/word/2010/wordprocessingShape" mc:Ignorable="w14 w15 w16se wp14">
   <w:tbl>
     <w:tblPr>
@@ -1956,121 +2021,6 @@
             </w:rPr>
             <w:br/>
             <w:t>ISSN: 2667-2812</w:t>
-          </w:r>
-          <w:r>
-            <w:rPr>
-              <w:rStyle w:val="normaltextrun"/>
-              <w:rFonts w:ascii="Times New Roman" w:eastAsia="DengXian" w:hAnsi="Times New Roman"/>
-              <w:noProof/>
-              <w:sz w:val="14"/>
-              <w:szCs w:val="14"/>
-            </w:rPr>
-            <w:fldChar w:fldCharType="begin"/>
-          </w:r>
-          <w:r>
-            <w:rPr>
-              <w:rStyle w:val="normaltextrun"/>
-              <w:rFonts w:ascii="Times New Roman" w:eastAsia="DengXian" w:hAnsi="Times New Roman"/>
-              <w:b w:val="0"/>
-              <w:noProof/>
-              <w:sz w:val="14"/>
-              <w:szCs w:val="14"/>
-            </w:rPr>
-            <w:instrText xml:space="preserve"> PAGE   \* MERGEFORMAT </w:instrText>
-          </w:r>
-          <w:r>
-            <w:rPr>
-              <w:rStyle w:val="normaltextrun"/>
-              <w:rFonts w:ascii="Times New Roman" w:eastAsia="DengXian" w:hAnsi="Times New Roman"/>
-              <w:noProof/>
-              <w:sz w:val="14"/>
-              <w:szCs w:val="14"/>
-            </w:rPr>
-            <w:fldChar w:fldCharType="separate"/>
-          </w:r>
-          <w:r>
-            <w:rPr>
-              <w:rStyle w:val="normaltextrun"/>
-              <w:rFonts w:ascii="Times New Roman" w:eastAsia="DengXian" w:hAnsi="Times New Roman"/>
-              <w:b w:val="0"/>
-              <w:noProof/>
-              <w:sz w:val="14"/>
-              <w:szCs w:val="14"/>
-            </w:rPr>
-            <w:t>3</w:t>
-          </w:r>
-          <w:r>
-            <w:rPr>
-              <w:rStyle w:val="normaltextrun"/>
-              <w:rFonts w:ascii="Times New Roman" w:eastAsia="DengXian" w:hAnsi="Times New Roman"/>
-              <w:noProof/>
-              <w:sz w:val="14"/>
-              <w:szCs w:val="14"/>
-            </w:rPr>
-            <w:fldChar w:fldCharType="end"/>
-          </w:r>
-          <w:r>
-            <w:rPr>
-              <w:rStyle w:val="normaltextrun"/>
-              <w:rFonts w:ascii="Times New Roman" w:eastAsia="DengXian" w:hAnsi="Times New Roman"/>
-              <w:b w:val="0"/>
-              <w:noProof/>
-              <w:sz w:val="14"/>
-              <w:szCs w:val="14"/>
-            </w:rPr>
-            <w:t xml:space="preserve"> of </w:t>
-          </w:r>
-          <w:r>
-            <w:rPr>
-              <w:rStyle w:val="normaltextrun"/>
-              <w:rFonts w:ascii="Times New Roman" w:eastAsia="DengXian" w:hAnsi="Times New Roman"/>
-              <w:noProof/>
-              <w:sz w:val="14"/>
-              <w:szCs w:val="14"/>
-            </w:rPr>
-            <w:fldChar w:fldCharType="begin"/>
-          </w:r>
-          <w:r>
-            <w:rPr>
-              <w:rStyle w:val="normaltextrun"/>
-              <w:rFonts w:ascii="Times New Roman" w:eastAsia="DengXian" w:hAnsi="Times New Roman"/>
-              <w:b w:val="0"/>
-              <w:noProof/>
-              <w:sz w:val="14"/>
-              <w:szCs w:val="14"/>
-            </w:rPr>
-            <w:instrText xml:space="preserve"> NUMPAGES  \* Arabic  \* MERGEFORMAT </w:instrText>
-          </w:r>
-          <w:r>
-            <w:rPr>
-              <w:rStyle w:val="normaltextrun"/>
-              <w:rFonts w:ascii="Times New Roman" w:eastAsia="DengXian" w:hAnsi="Times New Roman"/>
-              <w:noProof/>
-              <w:sz w:val="14"/>
-              <w:szCs w:val="14"/>
-            </w:rPr>
-            <w:fldChar w:fldCharType="separate"/>
-          </w:r>
-          <w:r>
-            <w:rPr>
-              <w:rStyle w:val="normaltextrun"/>
-              <w:rFonts w:ascii="Times New Roman" w:eastAsia="DengXian" w:hAnsi="Times New Roman"/>
-              <w:b w:val="0"/>
-              <w:noProof/>
-              <w:sz w:val="14"/>
-              <w:szCs w:val="14"/>
-            </w:rPr>
-            <w:t>3</w:t>
-          </w:r>
-          <w:r>
-            <w:rPr>
-              <w:rStyle w:val="normaltextrun"/>
-              <w:rFonts w:ascii="Times New Roman" w:eastAsia="DengXian" w:hAnsi="Times New Roman"/>
-              <w:noProof/>
-              <w:sz w:val="14"/>
-              <w:szCs w:val="14"/>
-            </w:rPr>
-            <w:fldChar w:fldCharType="end"/>
           </w:r>
         </w:p>
       </w:tc>
@@ -2220,7 +2170,7 @@
 </w:ftr>
 </file>
 
-<file path=word/footer3.xml><?xml version="1.0" encoding="utf-8"?>
+<file path=word/footer2.xml><?xml version="1.0" encoding="utf-8"?>
 <w:ftr xmlns:wpc="http://schemas.microsoft.com/office/word/2010/wordprocessingCanvas" xmlns:cx="http://schemas.microsoft.com/office/drawing/2014/chartex" xmlns:cx1="http://schemas.microsoft.com/office/drawing/2015/9/8/chartex" xmlns:mc="http://schemas.openxmlformats.org/markup-compatibility/2006" xmlns:o="urn:schemas-microsoft-com:office:office" xmlns:r="http://schemas.openxmlformats.org/officeDocument/2006/relationships" xmlns:m="http://schemas.openxmlformats.org/officeDocument/2006/math" xmlns:v="urn:schemas-microsoft-com:vml" xmlns:wp14="http://schemas.microsoft.com/office/word/2010/wordprocessingDrawing" xmlns:wp="http://schemas.openxmlformats.org/drawingml/2006/wordprocessingDrawing" xmlns:w10="urn:schemas-microsoft-com:office:word" xmlns:w="http://schemas.openxmlformats.org/wordprocessingml/2006/main" xmlns:w14="http://schemas.microsoft.com/office/word/2010/wordml" xmlns:w15="http://schemas.microsoft.com/office/word/2012/wordml" xmlns:w16se="http://schemas.microsoft.com/office/word/2015/wordml/symex" xmlns:wpg="http://schemas.microsoft.com/office/word/2010/wordprocessingGroup" xmlns:wpi="http://schemas.microsoft.com/office/word/2010/wordprocessingInk" xmlns:wne="http://schemas.microsoft.com/office/word/2006/wordml" xmlns:wps="http://schemas.microsoft.com/office/word/2010/wordprocessingShape" mc:Ignorable="w14 w15 w16se wp14">
   <w:tbl>
     <w:tblPr>
@@ -2313,121 +2263,6 @@
             <w:br/>
             <w:t>ISSN: 2667-2812</w:t>
           </w:r>
-          <w:r>
-            <w:rPr>
-              <w:rStyle w:val="normaltextrun"/>
-              <w:rFonts w:ascii="Times New Roman" w:eastAsia="DengXian" w:hAnsi="Times New Roman"/>
-              <w:noProof/>
-              <w:sz w:val="14"/>
-              <w:szCs w:val="14"/>
-            </w:rPr>
-            <w:fldChar w:fldCharType="begin"/>
-          </w:r>
-          <w:r>
-            <w:rPr>
-              <w:rStyle w:val="normaltextrun"/>
-              <w:rFonts w:ascii="Times New Roman" w:eastAsia="DengXian" w:hAnsi="Times New Roman"/>
-              <w:b w:val="0"/>
-              <w:noProof/>
-              <w:sz w:val="14"/>
-              <w:szCs w:val="14"/>
-            </w:rPr>
-            <w:instrText xml:space="preserve"> PAGE   \* MERGEFORMAT </w:instrText>
-          </w:r>
-          <w:r>
-            <w:rPr>
-              <w:rStyle w:val="normaltextrun"/>
-              <w:rFonts w:ascii="Times New Roman" w:eastAsia="DengXian" w:hAnsi="Times New Roman"/>
-              <w:noProof/>
-              <w:sz w:val="14"/>
-              <w:szCs w:val="14"/>
-            </w:rPr>
-            <w:fldChar w:fldCharType="separate"/>
-          </w:r>
-          <w:r>
-            <w:rPr>
-              <w:rStyle w:val="normaltextrun"/>
-              <w:rFonts w:ascii="Times New Roman" w:eastAsia="DengXian" w:hAnsi="Times New Roman"/>
-              <w:b w:val="0"/>
-              <w:noProof/>
-              <w:sz w:val="14"/>
-              <w:szCs w:val="14"/>
-            </w:rPr>
-            <w:t>1</w:t>
-          </w:r>
-          <w:r>
-            <w:rPr>
-              <w:rStyle w:val="normaltextrun"/>
-              <w:rFonts w:ascii="Times New Roman" w:eastAsia="DengXian" w:hAnsi="Times New Roman"/>
-              <w:noProof/>
-              <w:sz w:val="14"/>
-              <w:szCs w:val="14"/>
-            </w:rPr>
-            <w:fldChar w:fldCharType="end"/>
-          </w:r>
-          <w:r>
-            <w:rPr>
-              <w:rStyle w:val="normaltextrun"/>
-              <w:rFonts w:ascii="Times New Roman" w:eastAsia="DengXian" w:hAnsi="Times New Roman"/>
-              <w:b w:val="0"/>
-              <w:noProof/>
-              <w:sz w:val="14"/>
-              <w:szCs w:val="14"/>
-            </w:rPr>
-            <w:t xml:space="preserve"> of </w:t>
-          </w:r>
-          <w:r>
-            <w:rPr>
-              <w:rStyle w:val="normaltextrun"/>
-              <w:rFonts w:ascii="Times New Roman" w:eastAsia="DengXian" w:hAnsi="Times New Roman"/>
-              <w:noProof/>
-              <w:sz w:val="14"/>
-              <w:szCs w:val="14"/>
-            </w:rPr>
-            <w:fldChar w:fldCharType="begin"/>
-          </w:r>
-          <w:r>
-            <w:rPr>
-              <w:rStyle w:val="normaltextrun"/>
-              <w:rFonts w:ascii="Times New Roman" w:eastAsia="DengXian" w:hAnsi="Times New Roman"/>
-              <w:b w:val="0"/>
-              <w:noProof/>
-              <w:sz w:val="14"/>
-              <w:szCs w:val="14"/>
-            </w:rPr>
-            <w:instrText xml:space="preserve"> NUMPAGES  \* Arabic  \* MERGEFORMAT </w:instrText>
-          </w:r>
-          <w:r>
-            <w:rPr>
-              <w:rStyle w:val="normaltextrun"/>
-              <w:rFonts w:ascii="Times New Roman" w:eastAsia="DengXian" w:hAnsi="Times New Roman"/>
-              <w:noProof/>
-              <w:sz w:val="14"/>
-              <w:szCs w:val="14"/>
-            </w:rPr>
-            <w:fldChar w:fldCharType="separate"/>
-          </w:r>
-          <w:r>
-            <w:rPr>
-              <w:rStyle w:val="normaltextrun"/>
-              <w:rFonts w:ascii="Times New Roman" w:eastAsia="DengXian" w:hAnsi="Times New Roman"/>
-              <w:b w:val="0"/>
-              <w:noProof/>
-              <w:sz w:val="14"/>
-              <w:szCs w:val="14"/>
-            </w:rPr>
-            <w:t>3</w:t>
-          </w:r>
-          <w:r>
-            <w:rPr>
-              <w:rStyle w:val="normaltextrun"/>
-              <w:rFonts w:ascii="Times New Roman" w:eastAsia="DengXian" w:hAnsi="Times New Roman"/>
-              <w:noProof/>
-              <w:sz w:val="14"/>
-              <w:szCs w:val="14"/>
-            </w:rPr>
-            <w:fldChar w:fldCharType="end"/>
-          </w:r>
         </w:p>
       </w:tc>
       <w:tc>
@@ -2490,16 +2325,6 @@
 </file>
 
 <file path=word/header1.xml><?xml version="1.0" encoding="utf-8"?>
-<w:hdr xmlns:wpc="http://schemas.microsoft.com/office/word/2010/wordprocessingCanvas" xmlns:cx="http://schemas.microsoft.com/office/drawing/2014/chartex" xmlns:cx1="http://schemas.microsoft.com/office/drawing/2015/9/8/chartex" xmlns:mc="http://schemas.openxmlformats.org/markup-compatibility/2006" xmlns:o="urn:schemas-microsoft-com:office:office" xmlns:r="http://schemas.openxmlformats.org/officeDocument/2006/relationships" xmlns:m="http://schemas.openxmlformats.org/officeDocument/2006/math" xmlns:v="urn:schemas-microsoft-com:vml" xmlns:wp14="http://schemas.microsoft.com/office/word/2010/wordprocessingDrawing" xmlns:wp="http://schemas.openxmlformats.org/drawingml/2006/wordprocessingDrawing" xmlns:w10="urn:schemas-microsoft-com:office:word" xmlns:w="http://schemas.openxmlformats.org/wordprocessingml/2006/main" xmlns:w14="http://schemas.microsoft.com/office/word/2010/wordml" xmlns:w15="http://schemas.microsoft.com/office/word/2012/wordml" xmlns:w16se="http://schemas.microsoft.com/office/word/2015/wordml/symex" xmlns:wpg="http://schemas.microsoft.com/office/word/2010/wordprocessingGroup" xmlns:wpi="http://schemas.microsoft.com/office/word/2010/wordprocessingInk" xmlns:wne="http://schemas.microsoft.com/office/word/2006/wordml" xmlns:wps="http://schemas.microsoft.com/office/word/2010/wordprocessingShape" mc:Ignorable="w14 w15 w16se wp14">
-  <w:p>
-    <w:pPr>
-      <w:pStyle w:val="Header"/>
-    </w:pPr>
-  </w:p>
-</w:hdr>
-</file>
-
-<file path=word/header2.xml><?xml version="1.0" encoding="utf-8"?>
 <w:hdr xmlns:wpc="http://schemas.microsoft.com/office/word/2010/wordprocessingCanvas" xmlns:cx="http://schemas.microsoft.com/office/drawing/2014/chartex" xmlns:cx1="http://schemas.microsoft.com/office/drawing/2015/9/8/chartex" xmlns:mc="http://schemas.openxmlformats.org/markup-compatibility/2006" xmlns:o="urn:schemas-microsoft-com:office:office" xmlns:r="http://schemas.openxmlformats.org/officeDocument/2006/relationships" xmlns:m="http://schemas.openxmlformats.org/officeDocument/2006/math" xmlns:v="urn:schemas-microsoft-com:vml" xmlns:wp14="http://schemas.microsoft.com/office/word/2010/wordprocessingDrawing" xmlns:wp="http://schemas.openxmlformats.org/drawingml/2006/wordprocessingDrawing" xmlns:w10="urn:schemas-microsoft-com:office:word" xmlns:w="http://schemas.openxmlformats.org/wordprocessingml/2006/main" xmlns:w14="http://schemas.microsoft.com/office/word/2010/wordml" xmlns:w15="http://schemas.microsoft.com/office/word/2012/wordml" xmlns:w16se="http://schemas.microsoft.com/office/word/2015/wordml/symex" xmlns:wpg="http://schemas.microsoft.com/office/word/2010/wordprocessingGroup" xmlns:wpi="http://schemas.microsoft.com/office/word/2010/wordprocessingInk" xmlns:wne="http://schemas.microsoft.com/office/word/2006/wordml" xmlns:wps="http://schemas.microsoft.com/office/word/2010/wordprocessingShape" mc:Ignorable="w14 w15 w16se wp14">
   <w:p>
     <w:pPr>
@@ -2545,7 +2370,7 @@
 </w:hdr>
 </file>
 
-<file path=word/header3.xml><?xml version="1.0" encoding="utf-8"?>
+<file path=word/header2.xml><?xml version="1.0" encoding="utf-8"?>
 <w:hdr xmlns:wpc="http://schemas.microsoft.com/office/word/2010/wordprocessingCanvas" xmlns:cx="http://schemas.microsoft.com/office/drawing/2014/chartex" xmlns:cx1="http://schemas.microsoft.com/office/drawing/2015/9/8/chartex" xmlns:mc="http://schemas.openxmlformats.org/markup-compatibility/2006" xmlns:o="urn:schemas-microsoft-com:office:office" xmlns:r="http://schemas.openxmlformats.org/officeDocument/2006/relationships" xmlns:m="http://schemas.openxmlformats.org/officeDocument/2006/math" xmlns:v="urn:schemas-microsoft-com:vml" xmlns:wp14="http://schemas.microsoft.com/office/word/2010/wordprocessingDrawing" xmlns:wp="http://schemas.openxmlformats.org/drawingml/2006/wordprocessingDrawing" xmlns:w10="urn:schemas-microsoft-com:office:word" xmlns:w="http://schemas.openxmlformats.org/wordprocessingml/2006/main" xmlns:w14="http://schemas.microsoft.com/office/word/2010/wordml" xmlns:w15="http://schemas.microsoft.com/office/word/2012/wordml" xmlns:w16se="http://schemas.microsoft.com/office/word/2015/wordml/symex" xmlns:wpg="http://schemas.microsoft.com/office/word/2010/wordprocessingGroup" xmlns:wpi="http://schemas.microsoft.com/office/word/2010/wordprocessingInk" xmlns:wne="http://schemas.microsoft.com/office/word/2006/wordml" xmlns:wps="http://schemas.microsoft.com/office/word/2010/wordprocessingShape" mc:Ignorable="w14 w15 w16se wp14">
   <w:tbl>
     <w:tblPr>
@@ -4571,7 +4396,7 @@
 </file>
 
 <file path=customXml/itemProps1.xml><?xml version="1.0" encoding="utf-8"?>
-<ds:datastoreItem xmlns:ds="http://schemas.openxmlformats.org/officeDocument/2006/customXml" ds:itemID="{7E980769-6F0F-4583-8617-2C7F2DFF612D}">
+<ds:datastoreItem xmlns:ds="http://schemas.openxmlformats.org/officeDocument/2006/customXml" ds:itemID="{694CB0D2-88DF-4F82-94C6-281DB4A58C5F}">
   <ds:schemaRefs>
     <ds:schemaRef ds:uri="http://schemas.openxmlformats.org/officeDocument/2006/bibliography"/>
   </ds:schemaRefs>

</xml_diff>

<commit_message>
Nicolas change requests (#25) and verbatim file names (#26)
</commit_message>
<xml_diff>
--- a/bmd2023p.docx
+++ b/bmd2023p.docx
@@ -1,6 +1,6 @@
 
 <file path=word/document.xml><?xml version="1.0" encoding="utf-8"?>
-<w:document xmlns:wpc="http://schemas.microsoft.com/office/word/2010/wordprocessingCanvas" xmlns:cx="http://schemas.microsoft.com/office/drawing/2014/chartex" xmlns:cx1="http://schemas.microsoft.com/office/drawing/2015/9/8/chartex" xmlns:mc="http://schemas.openxmlformats.org/markup-compatibility/2006" xmlns:o="urn:schemas-microsoft-com:office:office" xmlns:r="http://schemas.openxmlformats.org/officeDocument/2006/relationships" xmlns:m="http://schemas.openxmlformats.org/officeDocument/2006/math" xmlns:v="urn:schemas-microsoft-com:vml" xmlns:wp14="http://schemas.microsoft.com/office/word/2010/wordprocessingDrawing" xmlns:wp="http://schemas.openxmlformats.org/drawingml/2006/wordprocessingDrawing" xmlns:w10="urn:schemas-microsoft-com:office:word" xmlns:w="http://schemas.openxmlformats.org/wordprocessingml/2006/main" xmlns:w14="http://schemas.microsoft.com/office/word/2010/wordml" xmlns:w15="http://schemas.microsoft.com/office/word/2012/wordml" xmlns:w16se="http://schemas.microsoft.com/office/word/2015/wordml/symex" xmlns:wpg="http://schemas.microsoft.com/office/word/2010/wordprocessingGroup" xmlns:wpi="http://schemas.microsoft.com/office/word/2010/wordprocessingInk" xmlns:wne="http://schemas.microsoft.com/office/word/2006/wordml" xmlns:wps="http://schemas.microsoft.com/office/word/2010/wordprocessingShape" mc:Ignorable="w14 w15 w16se wp14">
+<w:document xmlns:wpc="http://schemas.microsoft.com/office/word/2010/wordprocessingCanvas" xmlns:cx="http://schemas.microsoft.com/office/drawing/2014/chartex" xmlns:cx1="http://schemas.microsoft.com/office/drawing/2015/9/8/chartex" xmlns:cx2="http://schemas.microsoft.com/office/drawing/2015/10/21/chartex" xmlns:cx3="http://schemas.microsoft.com/office/drawing/2016/5/9/chartex" xmlns:cx4="http://schemas.microsoft.com/office/drawing/2016/5/10/chartex" xmlns:cx5="http://schemas.microsoft.com/office/drawing/2016/5/11/chartex" xmlns:cx6="http://schemas.microsoft.com/office/drawing/2016/5/12/chartex" xmlns:cx7="http://schemas.microsoft.com/office/drawing/2016/5/13/chartex" xmlns:cx8="http://schemas.microsoft.com/office/drawing/2016/5/14/chartex" xmlns:mc="http://schemas.openxmlformats.org/markup-compatibility/2006" xmlns:aink="http://schemas.microsoft.com/office/drawing/2016/ink" xmlns:am3d="http://schemas.microsoft.com/office/drawing/2017/model3d" xmlns:o="urn:schemas-microsoft-com:office:office" xmlns:oel="http://schemas.microsoft.com/office/2019/extlst" xmlns:r="http://schemas.openxmlformats.org/officeDocument/2006/relationships" xmlns:m="http://schemas.openxmlformats.org/officeDocument/2006/math" xmlns:v="urn:schemas-microsoft-com:vml" xmlns:wp14="http://schemas.microsoft.com/office/word/2010/wordprocessingDrawing" xmlns:wp="http://schemas.openxmlformats.org/drawingml/2006/wordprocessingDrawing" xmlns:w10="urn:schemas-microsoft-com:office:word" xmlns:w="http://schemas.openxmlformats.org/wordprocessingml/2006/main" xmlns:w14="http://schemas.microsoft.com/office/word/2010/wordml" xmlns:w15="http://schemas.microsoft.com/office/word/2012/wordml" xmlns:w16cex="http://schemas.microsoft.com/office/word/2018/wordml/cex" xmlns:w16cid="http://schemas.microsoft.com/office/word/2016/wordml/cid" xmlns:w16="http://schemas.microsoft.com/office/word/2018/wordml" xmlns:w16sdtdh="http://schemas.microsoft.com/office/word/2020/wordml/sdtdatahash" xmlns:w16se="http://schemas.microsoft.com/office/word/2015/wordml/symex" xmlns:wpg="http://schemas.microsoft.com/office/word/2010/wordprocessingGroup" xmlns:wpi="http://schemas.microsoft.com/office/word/2010/wordprocessingInk" xmlns:wne="http://schemas.microsoft.com/office/word/2006/wordml" xmlns:wps="http://schemas.microsoft.com/office/word/2010/wordprocessingShape" mc:Ignorable="w14 w15 w16se w16cid w16 w16cex w16sdtdh wp14">
   <w:body>
     <w:p>
       <w:pPr>
@@ -16,13 +16,27 @@
           <w:rStyle w:val="SubtleEmphasis"/>
           <w:i w:val="0"/>
         </w:rPr>
-        <w:t xml:space="preserve">Type of the Paper: </w:t>
+        <w:t>Type of the Paper:</w:t>
       </w:r>
       <w:r>
         <w:rPr>
           <w:rStyle w:val="SubtleEmphasis"/>
           <w:i w:val="0"/>
         </w:rPr>
+        <w:t xml:space="preserve"> Conference</w:t>
+      </w:r>
+      <w:r>
+        <w:rPr>
+          <w:rStyle w:val="SubtleEmphasis"/>
+          <w:i w:val="0"/>
+        </w:rPr>
+        <w:t xml:space="preserve"> </w:t>
+      </w:r>
+      <w:r>
+        <w:rPr>
+          <w:rStyle w:val="SubtleEmphasis"/>
+          <w:i w:val="0"/>
+        </w:rPr>
         <w:t>Paper</w:t>
       </w:r>
     </w:p>
@@ -113,45 +127,45 @@
       </w:r>
       <w:r>
         <w:rPr>
+          <w:vertAlign w:val="superscript"/>
+        </w:rPr>
+        <w:t xml:space="preserve"> </w:t>
+      </w:r>
+      <w:r>
+        <w:rPr>
           <w:highlight w:val="yellow"/>
         </w:rPr>
-        <w:t>Affiliation</w:t>
+        <w:t>Department of Engineering, University of Technology, The Netherlands</w:t>
+      </w:r>
+      <w:r>
+        <w:t xml:space="preserve">; </w:t>
       </w:r>
       <w:r>
         <w:rPr>
           <w:highlight w:val="yellow"/>
         </w:rPr>
-        <w:t>1</w:t>
-      </w:r>
-      <w:r>
-        <w:t xml:space="preserve">; </w:t>
+        <w:t>email1@uot.nl</w:t>
+      </w:r>
+      <w:r>
+        <w:t>,</w:t>
+      </w:r>
+      <w:r>
+        <w:t xml:space="preserve"> O</w:t>
+      </w:r>
+      <w:r>
+        <w:rPr>
+          <w:rStyle w:val="AffiliationsChar"/>
+        </w:rPr>
+        <w:t>RC</w:t>
+      </w:r>
+      <w:r>
+        <w:t xml:space="preserve">ID </w:t>
       </w:r>
       <w:r>
         <w:rPr>
           <w:highlight w:val="yellow"/>
         </w:rPr>
-        <w:t>email1</w:t>
-      </w:r>
-      <w:r>
-        <w:t>,</w:t>
-      </w:r>
-      <w:r>
-        <w:t xml:space="preserve"> O</w:t>
-      </w:r>
-      <w:r>
-        <w:rPr>
-          <w:rStyle w:val="AffiliationsChar"/>
-        </w:rPr>
-        <w:t>RC</w:t>
-      </w:r>
-      <w:r>
-        <w:t xml:space="preserve">ID </w:t>
-      </w:r>
-      <w:r>
-        <w:rPr>
-          <w:highlight w:val="yellow"/>
-        </w:rPr>
-        <w:t>orchid1</w:t>
+        <w:t>1111-1111-1111-1111</w:t>
       </w:r>
     </w:p>
     <w:p>
@@ -166,15 +180,24 @@
       </w:r>
       <w:r>
         <w:rPr>
+          <w:vertAlign w:val="superscript"/>
+        </w:rPr>
+        <w:t xml:space="preserve"> </w:t>
+      </w:r>
+      <w:r>
+        <w:rPr>
           <w:highlight w:val="yellow"/>
         </w:rPr>
-        <w:t>Affiliation</w:t>
+        <w:t>Department</w:t>
+      </w:r>
+      <w:r>
+        <w:t xml:space="preserve"> </w:t>
       </w:r>
       <w:r>
         <w:rPr>
           <w:highlight w:val="yellow"/>
         </w:rPr>
-        <w:t>2</w:t>
+        <w:t>of Engineering, University of Technology, Germany</w:t>
       </w:r>
       <w:r>
         <w:t xml:space="preserve">; </w:t>
@@ -183,7 +206,13 @@
         <w:rPr>
           <w:highlight w:val="yellow"/>
         </w:rPr>
-        <w:t>email2</w:t>
+        <w:t>email</w:t>
+      </w:r>
+      <w:r>
+        <w:rPr>
+          <w:highlight w:val="yellow"/>
+        </w:rPr>
+        <w:t>2@uot.de</w:t>
       </w:r>
       <w:r>
         <w:t>, ORCID</w:t>
@@ -195,7 +224,7 @@
         <w:rPr>
           <w:highlight w:val="yellow"/>
         </w:rPr>
-        <w:t>orchid2</w:t>
+        <w:t>2222-2222-2222-2222</w:t>
       </w:r>
       <w:r>
         <w:t xml:space="preserve">; </w:t>
@@ -204,7 +233,19 @@
         <w:rPr>
           <w:highlight w:val="yellow"/>
         </w:rPr>
-        <w:t>email3</w:t>
+        <w:t>email</w:t>
+      </w:r>
+      <w:r>
+        <w:rPr>
+          <w:highlight w:val="yellow"/>
+        </w:rPr>
+        <w:t>3</w:t>
+      </w:r>
+      <w:r>
+        <w:rPr>
+          <w:highlight w:val="yellow"/>
+        </w:rPr>
+        <w:t>@uot.de</w:t>
       </w:r>
       <w:r>
         <w:t xml:space="preserve">, </w:t>
@@ -213,10 +254,13 @@
         <w:t xml:space="preserve">ORCID </w:t>
       </w:r>
       <w:r>
+        <w:br/>
+      </w:r>
+      <w:r>
         <w:rPr>
           <w:highlight w:val="yellow"/>
         </w:rPr>
-        <w:t>orchid3</w:t>
+        <w:t>3333-3333-3333-3333</w:t>
       </w:r>
     </w:p>
     <w:p>
@@ -261,7 +305,7 @@
         <mc:AlternateContent>
           <mc:Choice Requires="wps">
             <w:drawing>
-              <wp:anchor distT="0" distB="0" distL="0" distR="0" simplePos="0" relativeHeight="251659264" behindDoc="0" locked="0" layoutInCell="0" allowOverlap="1" wp14:anchorId="6DC26100" wp14:editId="551021DA">
+              <wp:anchor distT="0" distB="0" distL="0" distR="0" simplePos="0" relativeHeight="251659264" behindDoc="0" locked="0" layoutInCell="0" allowOverlap="1" wp14:anchorId="73EC3597" wp14:editId="47D0CAC1">
                 <wp:simplePos x="0" y="0"/>
                 <wp:positionH relativeFrom="column">
                   <wp:posOffset>-26670</wp:posOffset>
@@ -377,21 +421,7 @@
         <w:rPr>
           <w:rFonts w:ascii="Times New Roman" w:eastAsia="DengXian" w:hAnsi="Times New Roman"/>
         </w:rPr>
-        <w:t xml:space="preserve">Submitted: </w:t>
-      </w:r>
-      <w:proofErr w:type="spellStart"/>
-      <w:r>
-        <w:rPr>
-          <w:rFonts w:ascii="Times New Roman" w:eastAsia="DengXian" w:hAnsi="Times New Roman"/>
-        </w:rPr>
-        <w:t>dd</w:t>
-      </w:r>
-      <w:proofErr w:type="spellEnd"/>
-      <w:r>
-        <w:rPr>
-          <w:rFonts w:ascii="Times New Roman" w:eastAsia="DengXian" w:hAnsi="Times New Roman"/>
-        </w:rPr>
-        <w:t>/mm/</w:t>
+        <w:t>Submitted: dd/mm/</w:t>
       </w:r>
       <w:proofErr w:type="spellStart"/>
       <w:r>
@@ -420,21 +450,7 @@
         <w:rPr>
           <w:rFonts w:ascii="Times New Roman" w:eastAsia="DengXian" w:hAnsi="Times New Roman"/>
         </w:rPr>
-        <w:t xml:space="preserve">Accepted: </w:t>
-      </w:r>
-      <w:proofErr w:type="spellStart"/>
-      <w:r>
-        <w:rPr>
-          <w:rFonts w:ascii="Times New Roman" w:eastAsia="DengXian" w:hAnsi="Times New Roman"/>
-        </w:rPr>
-        <w:t>dd</w:t>
-      </w:r>
-      <w:proofErr w:type="spellEnd"/>
-      <w:r>
-        <w:rPr>
-          <w:rFonts w:ascii="Times New Roman" w:eastAsia="DengXian" w:hAnsi="Times New Roman"/>
-        </w:rPr>
-        <w:t>/mm/</w:t>
+        <w:t>Accepted: dd/mm/</w:t>
       </w:r>
       <w:proofErr w:type="spellStart"/>
       <w:r>
@@ -463,21 +479,7 @@
         <w:rPr>
           <w:rFonts w:ascii="Times New Roman" w:eastAsia="DengXian" w:hAnsi="Times New Roman"/>
         </w:rPr>
-        <w:t xml:space="preserve">Published: </w:t>
-      </w:r>
-      <w:proofErr w:type="spellStart"/>
-      <w:r>
-        <w:rPr>
-          <w:rFonts w:ascii="Times New Roman" w:eastAsia="DengXian" w:hAnsi="Times New Roman"/>
-        </w:rPr>
-        <w:t>dd</w:t>
-      </w:r>
-      <w:proofErr w:type="spellEnd"/>
-      <w:r>
-        <w:rPr>
-          <w:rFonts w:ascii="Times New Roman" w:eastAsia="DengXian" w:hAnsi="Times New Roman"/>
-        </w:rPr>
-        <w:t>/mm/</w:t>
+        <w:t>Published: dd/mm/</w:t>
       </w:r>
       <w:proofErr w:type="spellStart"/>
       <w:r>
@@ -505,7 +507,7 @@
         <mc:AlternateContent>
           <mc:Choice Requires="wps">
             <w:drawing>
-              <wp:anchor distT="0" distB="0" distL="0" distR="0" simplePos="0" relativeHeight="251660288" behindDoc="0" locked="0" layoutInCell="0" allowOverlap="1" wp14:anchorId="66EF94EA" wp14:editId="1030C45B">
+              <wp:anchor distT="0" distB="0" distL="0" distR="0" simplePos="0" relativeHeight="251660288" behindDoc="0" locked="0" layoutInCell="0" allowOverlap="1" wp14:anchorId="2FFF3358" wp14:editId="6C6179A7">
                 <wp:simplePos x="0" y="0"/>
                 <wp:positionH relativeFrom="column">
                   <wp:posOffset>2928620</wp:posOffset>
@@ -726,21 +728,31 @@
         <w:pStyle w:val="Paragraph0"/>
       </w:pPr>
       <w:r>
-        <w:t>Please upload your finished manuscript as .</w:t>
+        <w:t xml:space="preserve">Please upload your finished manuscript as </w:t>
+      </w:r>
+      <w:r>
+        <w:rPr>
+          <w:rFonts w:ascii="Courier New" w:hAnsi="Courier New" w:cs="Courier New"/>
+        </w:rPr>
+        <w:t>.</w:t>
       </w:r>
       <w:proofErr w:type="spellStart"/>
       <w:r>
+        <w:rPr>
+          <w:rFonts w:ascii="Courier New" w:hAnsi="Courier New" w:cs="Courier New"/>
+        </w:rPr>
         <w:t>odt</w:t>
       </w:r>
       <w:proofErr w:type="spellEnd"/>
       <w:r>
-        <w:t>, .</w:t>
-      </w:r>
-      <w:proofErr w:type="spellStart"/>
-      <w:r>
-        <w:t>docx</w:t>
-      </w:r>
-      <w:proofErr w:type="spellEnd"/>
+        <w:t xml:space="preserve">, </w:t>
+      </w:r>
+      <w:r>
+        <w:rPr>
+          <w:rFonts w:ascii="Courier New" w:hAnsi="Courier New" w:cs="Courier New"/>
+        </w:rPr>
+        <w:t>.docx</w:t>
+      </w:r>
       <w:r>
         <w:t xml:space="preserve">. or zipped latex project. PDFs will not be accepted. </w:t>
       </w:r>
@@ -928,13 +940,13 @@
           <w:lang w:val="en-GB"/>
         </w:rPr>
         <w:drawing>
-          <wp:anchor distT="0" distB="0" distL="0" distR="0" simplePos="0" relativeHeight="251662336" behindDoc="0" locked="0" layoutInCell="0" allowOverlap="1" wp14:anchorId="046370FD" wp14:editId="75F2516E">
+          <wp:anchor distT="0" distB="0" distL="0" distR="0" simplePos="0" relativeHeight="251662336" behindDoc="0" locked="0" layoutInCell="0" allowOverlap="1" wp14:anchorId="7284EED4" wp14:editId="70CB4242">
             <wp:simplePos x="0" y="0"/>
             <wp:positionH relativeFrom="margin">
-              <wp:posOffset>2332355</wp:posOffset>
+              <wp:align>center</wp:align>
             </wp:positionH>
             <wp:positionV relativeFrom="paragraph">
-              <wp:posOffset>620686</wp:posOffset>
+              <wp:posOffset>619760</wp:posOffset>
             </wp:positionV>
             <wp:extent cx="1980000" cy="2962800"/>
             <wp:effectExtent l="0" t="0" r="1270" b="9525"/>
@@ -999,8 +1011,6 @@
       <w:r>
         <w:t xml:space="preserve"> wide lines in figures should be avoided as they may become invisible in print.</w:t>
       </w:r>
-      <w:bookmarkStart w:id="0" w:name="_GoBack"/>
-      <w:bookmarkEnd w:id="0"/>
     </w:p>
     <w:tbl>
       <w:tblPr>
@@ -1848,23 +1858,7 @@
           <w:i/>
           <w:iCs/>
         </w:rPr>
-        <w:t xml:space="preserve">Proceedings of the </w:t>
-      </w:r>
-      <w:proofErr w:type="spellStart"/>
-      <w:r>
-        <w:rPr>
-          <w:i/>
-          <w:iCs/>
-        </w:rPr>
-        <w:t>IMechE</w:t>
-      </w:r>
-      <w:proofErr w:type="spellEnd"/>
-      <w:r>
-        <w:rPr>
-          <w:i/>
-          <w:iCs/>
-        </w:rPr>
-        <w:t>,</w:t>
+        <w:t>Proceedings of the IMechE,</w:t>
       </w:r>
       <w:r>
         <w:rPr>
@@ -1908,7 +1902,7 @@
 </file>
 
 <file path=word/endnotes.xml><?xml version="1.0" encoding="utf-8"?>
-<w:endnotes xmlns:wpc="http://schemas.microsoft.com/office/word/2010/wordprocessingCanvas" xmlns:cx="http://schemas.microsoft.com/office/drawing/2014/chartex" xmlns:cx1="http://schemas.microsoft.com/office/drawing/2015/9/8/chartex" xmlns:mc="http://schemas.openxmlformats.org/markup-compatibility/2006" xmlns:o="urn:schemas-microsoft-com:office:office" xmlns:r="http://schemas.openxmlformats.org/officeDocument/2006/relationships" xmlns:m="http://schemas.openxmlformats.org/officeDocument/2006/math" xmlns:v="urn:schemas-microsoft-com:vml" xmlns:wp14="http://schemas.microsoft.com/office/word/2010/wordprocessingDrawing" xmlns:wp="http://schemas.openxmlformats.org/drawingml/2006/wordprocessingDrawing" xmlns:w10="urn:schemas-microsoft-com:office:word" xmlns:w="http://schemas.openxmlformats.org/wordprocessingml/2006/main" xmlns:w14="http://schemas.microsoft.com/office/word/2010/wordml" xmlns:w15="http://schemas.microsoft.com/office/word/2012/wordml" xmlns:w16se="http://schemas.microsoft.com/office/word/2015/wordml/symex" xmlns:wpg="http://schemas.microsoft.com/office/word/2010/wordprocessingGroup" xmlns:wpi="http://schemas.microsoft.com/office/word/2010/wordprocessingInk" xmlns:wne="http://schemas.microsoft.com/office/word/2006/wordml" xmlns:wps="http://schemas.microsoft.com/office/word/2010/wordprocessingShape" mc:Ignorable="w14 w15 w16se wp14">
+<w:endnotes xmlns:wpc="http://schemas.microsoft.com/office/word/2010/wordprocessingCanvas" xmlns:cx="http://schemas.microsoft.com/office/drawing/2014/chartex" xmlns:cx1="http://schemas.microsoft.com/office/drawing/2015/9/8/chartex" xmlns:cx2="http://schemas.microsoft.com/office/drawing/2015/10/21/chartex" xmlns:cx3="http://schemas.microsoft.com/office/drawing/2016/5/9/chartex" xmlns:cx4="http://schemas.microsoft.com/office/drawing/2016/5/10/chartex" xmlns:cx5="http://schemas.microsoft.com/office/drawing/2016/5/11/chartex" xmlns:cx6="http://schemas.microsoft.com/office/drawing/2016/5/12/chartex" xmlns:cx7="http://schemas.microsoft.com/office/drawing/2016/5/13/chartex" xmlns:cx8="http://schemas.microsoft.com/office/drawing/2016/5/14/chartex" xmlns:mc="http://schemas.openxmlformats.org/markup-compatibility/2006" xmlns:aink="http://schemas.microsoft.com/office/drawing/2016/ink" xmlns:am3d="http://schemas.microsoft.com/office/drawing/2017/model3d" xmlns:o="urn:schemas-microsoft-com:office:office" xmlns:oel="http://schemas.microsoft.com/office/2019/extlst" xmlns:r="http://schemas.openxmlformats.org/officeDocument/2006/relationships" xmlns:m="http://schemas.openxmlformats.org/officeDocument/2006/math" xmlns:v="urn:schemas-microsoft-com:vml" xmlns:wp14="http://schemas.microsoft.com/office/word/2010/wordprocessingDrawing" xmlns:wp="http://schemas.openxmlformats.org/drawingml/2006/wordprocessingDrawing" xmlns:w10="urn:schemas-microsoft-com:office:word" xmlns:w="http://schemas.openxmlformats.org/wordprocessingml/2006/main" xmlns:w14="http://schemas.microsoft.com/office/word/2010/wordml" xmlns:w15="http://schemas.microsoft.com/office/word/2012/wordml" xmlns:w16cex="http://schemas.microsoft.com/office/word/2018/wordml/cex" xmlns:w16cid="http://schemas.microsoft.com/office/word/2016/wordml/cid" xmlns:w16="http://schemas.microsoft.com/office/word/2018/wordml" xmlns:w16sdtdh="http://schemas.microsoft.com/office/word/2020/wordml/sdtdatahash" xmlns:w16se="http://schemas.microsoft.com/office/word/2015/wordml/symex" xmlns:wpg="http://schemas.microsoft.com/office/word/2010/wordprocessingGroup" xmlns:wpi="http://schemas.microsoft.com/office/word/2010/wordprocessingInk" xmlns:wne="http://schemas.microsoft.com/office/word/2006/wordml" xmlns:wps="http://schemas.microsoft.com/office/word/2010/wordprocessingShape" mc:Ignorable="w14 w15 w16se w16cid w16 w16cex w16sdtdh wp14">
   <w:endnote w:type="separator" w:id="-1">
     <w:p>
       <w:pPr>
@@ -1933,7 +1927,7 @@
 </file>
 
 <file path=word/footer1.xml><?xml version="1.0" encoding="utf-8"?>
-<w:ftr xmlns:wpc="http://schemas.microsoft.com/office/word/2010/wordprocessingCanvas" xmlns:cx="http://schemas.microsoft.com/office/drawing/2014/chartex" xmlns:cx1="http://schemas.microsoft.com/office/drawing/2015/9/8/chartex" xmlns:mc="http://schemas.openxmlformats.org/markup-compatibility/2006" xmlns:o="urn:schemas-microsoft-com:office:office" xmlns:r="http://schemas.openxmlformats.org/officeDocument/2006/relationships" xmlns:m="http://schemas.openxmlformats.org/officeDocument/2006/math" xmlns:v="urn:schemas-microsoft-com:vml" xmlns:wp14="http://schemas.microsoft.com/office/word/2010/wordprocessingDrawing" xmlns:wp="http://schemas.openxmlformats.org/drawingml/2006/wordprocessingDrawing" xmlns:w10="urn:schemas-microsoft-com:office:word" xmlns:w="http://schemas.openxmlformats.org/wordprocessingml/2006/main" xmlns:w14="http://schemas.microsoft.com/office/word/2010/wordml" xmlns:w15="http://schemas.microsoft.com/office/word/2012/wordml" xmlns:w16se="http://schemas.microsoft.com/office/word/2015/wordml/symex" xmlns:wpg="http://schemas.microsoft.com/office/word/2010/wordprocessingGroup" xmlns:wpi="http://schemas.microsoft.com/office/word/2010/wordprocessingInk" xmlns:wne="http://schemas.microsoft.com/office/word/2006/wordml" xmlns:wps="http://schemas.microsoft.com/office/word/2010/wordprocessingShape" mc:Ignorable="w14 w15 w16se wp14">
+<w:ftr xmlns:wpc="http://schemas.microsoft.com/office/word/2010/wordprocessingCanvas" xmlns:cx="http://schemas.microsoft.com/office/drawing/2014/chartex" xmlns:cx1="http://schemas.microsoft.com/office/drawing/2015/9/8/chartex" xmlns:cx2="http://schemas.microsoft.com/office/drawing/2015/10/21/chartex" xmlns:cx3="http://schemas.microsoft.com/office/drawing/2016/5/9/chartex" xmlns:cx4="http://schemas.microsoft.com/office/drawing/2016/5/10/chartex" xmlns:cx5="http://schemas.microsoft.com/office/drawing/2016/5/11/chartex" xmlns:cx6="http://schemas.microsoft.com/office/drawing/2016/5/12/chartex" xmlns:cx7="http://schemas.microsoft.com/office/drawing/2016/5/13/chartex" xmlns:cx8="http://schemas.microsoft.com/office/drawing/2016/5/14/chartex" xmlns:mc="http://schemas.openxmlformats.org/markup-compatibility/2006" xmlns:aink="http://schemas.microsoft.com/office/drawing/2016/ink" xmlns:am3d="http://schemas.microsoft.com/office/drawing/2017/model3d" xmlns:o="urn:schemas-microsoft-com:office:office" xmlns:oel="http://schemas.microsoft.com/office/2019/extlst" xmlns:r="http://schemas.openxmlformats.org/officeDocument/2006/relationships" xmlns:m="http://schemas.openxmlformats.org/officeDocument/2006/math" xmlns:v="urn:schemas-microsoft-com:vml" xmlns:wp14="http://schemas.microsoft.com/office/word/2010/wordprocessingDrawing" xmlns:wp="http://schemas.openxmlformats.org/drawingml/2006/wordprocessingDrawing" xmlns:w10="urn:schemas-microsoft-com:office:word" xmlns:w="http://schemas.openxmlformats.org/wordprocessingml/2006/main" xmlns:w14="http://schemas.microsoft.com/office/word/2010/wordml" xmlns:w15="http://schemas.microsoft.com/office/word/2012/wordml" xmlns:w16cex="http://schemas.microsoft.com/office/word/2018/wordml/cex" xmlns:w16cid="http://schemas.microsoft.com/office/word/2016/wordml/cid" xmlns:w16="http://schemas.microsoft.com/office/word/2018/wordml" xmlns:w16sdtdh="http://schemas.microsoft.com/office/word/2020/wordml/sdtdatahash" xmlns:w16se="http://schemas.microsoft.com/office/word/2015/wordml/symex" xmlns:wpg="http://schemas.microsoft.com/office/word/2010/wordprocessingGroup" xmlns:wpi="http://schemas.microsoft.com/office/word/2010/wordprocessingInk" xmlns:wne="http://schemas.microsoft.com/office/word/2006/wordml" xmlns:wps="http://schemas.microsoft.com/office/word/2010/wordprocessingShape" mc:Ignorable="w14 w15 w16se w16cid w16 w16cex w16sdtdh wp14">
   <w:tbl>
     <w:tblPr>
       <w:tblStyle w:val="PlainTable4"/>
@@ -1988,7 +1982,18 @@
               <w:szCs w:val="14"/>
               <w:highlight w:val="yellow"/>
             </w:rPr>
-            <w:t>Lastename1, F. A., Lastname2, F. B. &amp; Lastname3,</w:t>
+            <w:t>Lastename1, F. A., Lastname2, F. B. &amp; Lastname3</w:t>
+          </w:r>
+          <w:r>
+            <w:rPr>
+              <w:rStyle w:val="normaltextrun"/>
+              <w:rFonts w:ascii="Times New Roman" w:eastAsia="DengXian" w:hAnsi="Times New Roman"/>
+              <w:b w:val="0"/>
+              <w:sz w:val="14"/>
+              <w:szCs w:val="14"/>
+              <w:highlight w:val="yellow"/>
+            </w:rPr>
+            <w:t>, F. C.</w:t>
           </w:r>
           <w:r>
             <w:rPr>
@@ -1998,7 +2003,7 @@
               <w:sz w:val="14"/>
               <w:szCs w:val="14"/>
             </w:rPr>
-            <w:t xml:space="preserve"> F. C. published by TU Delft OPEN on behalf of the authors.</w:t>
+            <w:t xml:space="preserve"> published by TU Delft OPEN on behalf of the authors.</w:t>
           </w:r>
           <w:r>
             <w:rPr>
@@ -2174,7 +2179,7 @@
 </file>
 
 <file path=word/footer2.xml><?xml version="1.0" encoding="utf-8"?>
-<w:ftr xmlns:wpc="http://schemas.microsoft.com/office/word/2010/wordprocessingCanvas" xmlns:cx="http://schemas.microsoft.com/office/drawing/2014/chartex" xmlns:cx1="http://schemas.microsoft.com/office/drawing/2015/9/8/chartex" xmlns:mc="http://schemas.openxmlformats.org/markup-compatibility/2006" xmlns:o="urn:schemas-microsoft-com:office:office" xmlns:r="http://schemas.openxmlformats.org/officeDocument/2006/relationships" xmlns:m="http://schemas.openxmlformats.org/officeDocument/2006/math" xmlns:v="urn:schemas-microsoft-com:vml" xmlns:wp14="http://schemas.microsoft.com/office/word/2010/wordprocessingDrawing" xmlns:wp="http://schemas.openxmlformats.org/drawingml/2006/wordprocessingDrawing" xmlns:w10="urn:schemas-microsoft-com:office:word" xmlns:w="http://schemas.openxmlformats.org/wordprocessingml/2006/main" xmlns:w14="http://schemas.microsoft.com/office/word/2010/wordml" xmlns:w15="http://schemas.microsoft.com/office/word/2012/wordml" xmlns:w16se="http://schemas.microsoft.com/office/word/2015/wordml/symex" xmlns:wpg="http://schemas.microsoft.com/office/word/2010/wordprocessingGroup" xmlns:wpi="http://schemas.microsoft.com/office/word/2010/wordprocessingInk" xmlns:wne="http://schemas.microsoft.com/office/word/2006/wordml" xmlns:wps="http://schemas.microsoft.com/office/word/2010/wordprocessingShape" mc:Ignorable="w14 w15 w16se wp14">
+<w:ftr xmlns:wpc="http://schemas.microsoft.com/office/word/2010/wordprocessingCanvas" xmlns:cx="http://schemas.microsoft.com/office/drawing/2014/chartex" xmlns:cx1="http://schemas.microsoft.com/office/drawing/2015/9/8/chartex" xmlns:cx2="http://schemas.microsoft.com/office/drawing/2015/10/21/chartex" xmlns:cx3="http://schemas.microsoft.com/office/drawing/2016/5/9/chartex" xmlns:cx4="http://schemas.microsoft.com/office/drawing/2016/5/10/chartex" xmlns:cx5="http://schemas.microsoft.com/office/drawing/2016/5/11/chartex" xmlns:cx6="http://schemas.microsoft.com/office/drawing/2016/5/12/chartex" xmlns:cx7="http://schemas.microsoft.com/office/drawing/2016/5/13/chartex" xmlns:cx8="http://schemas.microsoft.com/office/drawing/2016/5/14/chartex" xmlns:mc="http://schemas.openxmlformats.org/markup-compatibility/2006" xmlns:aink="http://schemas.microsoft.com/office/drawing/2016/ink" xmlns:am3d="http://schemas.microsoft.com/office/drawing/2017/model3d" xmlns:o="urn:schemas-microsoft-com:office:office" xmlns:oel="http://schemas.microsoft.com/office/2019/extlst" xmlns:r="http://schemas.openxmlformats.org/officeDocument/2006/relationships" xmlns:m="http://schemas.openxmlformats.org/officeDocument/2006/math" xmlns:v="urn:schemas-microsoft-com:vml" xmlns:wp14="http://schemas.microsoft.com/office/word/2010/wordprocessingDrawing" xmlns:wp="http://schemas.openxmlformats.org/drawingml/2006/wordprocessingDrawing" xmlns:w10="urn:schemas-microsoft-com:office:word" xmlns:w="http://schemas.openxmlformats.org/wordprocessingml/2006/main" xmlns:w14="http://schemas.microsoft.com/office/word/2010/wordml" xmlns:w15="http://schemas.microsoft.com/office/word/2012/wordml" xmlns:w16cex="http://schemas.microsoft.com/office/word/2018/wordml/cex" xmlns:w16cid="http://schemas.microsoft.com/office/word/2016/wordml/cid" xmlns:w16="http://schemas.microsoft.com/office/word/2018/wordml" xmlns:w16sdtdh="http://schemas.microsoft.com/office/word/2020/wordml/sdtdatahash" xmlns:w16se="http://schemas.microsoft.com/office/word/2015/wordml/symex" xmlns:wpg="http://schemas.microsoft.com/office/word/2010/wordprocessingGroup" xmlns:wpi="http://schemas.microsoft.com/office/word/2010/wordprocessingInk" xmlns:wne="http://schemas.microsoft.com/office/word/2006/wordml" xmlns:wps="http://schemas.microsoft.com/office/word/2010/wordprocessingShape" mc:Ignorable="w14 w15 w16se w16cid w16 w16cex w16sdtdh wp14">
   <w:tbl>
     <w:tblPr>
       <w:tblStyle w:val="PlainTable4"/>
@@ -2229,7 +2234,18 @@
               <w:szCs w:val="14"/>
               <w:highlight w:val="yellow"/>
             </w:rPr>
-            <w:t>Lastename1, F. A., Lastname2, F. B. &amp; Lastname3,</w:t>
+            <w:t>Lastename1, F. A., Lastname2, F. B. &amp; Lastname3</w:t>
+          </w:r>
+          <w:r>
+            <w:rPr>
+              <w:rStyle w:val="normaltextrun"/>
+              <w:rFonts w:ascii="Times New Roman" w:eastAsia="DengXian" w:hAnsi="Times New Roman"/>
+              <w:b w:val="0"/>
+              <w:sz w:val="14"/>
+              <w:szCs w:val="14"/>
+              <w:highlight w:val="yellow"/>
+            </w:rPr>
+            <w:t>, F. C.</w:t>
           </w:r>
           <w:r>
             <w:rPr>
@@ -2239,7 +2255,7 @@
               <w:sz w:val="14"/>
               <w:szCs w:val="14"/>
             </w:rPr>
-            <w:t xml:space="preserve"> F. C. published by TU Delft OPEN on behalf of the authors.</w:t>
+            <w:t xml:space="preserve"> published by TU Delft OPEN on behalf of the authors.</w:t>
           </w:r>
           <w:r>
             <w:rPr>
@@ -2303,7 +2319,7 @@
 </file>
 
 <file path=word/footnotes.xml><?xml version="1.0" encoding="utf-8"?>
-<w:footnotes xmlns:wpc="http://schemas.microsoft.com/office/word/2010/wordprocessingCanvas" xmlns:cx="http://schemas.microsoft.com/office/drawing/2014/chartex" xmlns:cx1="http://schemas.microsoft.com/office/drawing/2015/9/8/chartex" xmlns:mc="http://schemas.openxmlformats.org/markup-compatibility/2006" xmlns:o="urn:schemas-microsoft-com:office:office" xmlns:r="http://schemas.openxmlformats.org/officeDocument/2006/relationships" xmlns:m="http://schemas.openxmlformats.org/officeDocument/2006/math" xmlns:v="urn:schemas-microsoft-com:vml" xmlns:wp14="http://schemas.microsoft.com/office/word/2010/wordprocessingDrawing" xmlns:wp="http://schemas.openxmlformats.org/drawingml/2006/wordprocessingDrawing" xmlns:w10="urn:schemas-microsoft-com:office:word" xmlns:w="http://schemas.openxmlformats.org/wordprocessingml/2006/main" xmlns:w14="http://schemas.microsoft.com/office/word/2010/wordml" xmlns:w15="http://schemas.microsoft.com/office/word/2012/wordml" xmlns:w16se="http://schemas.microsoft.com/office/word/2015/wordml/symex" xmlns:wpg="http://schemas.microsoft.com/office/word/2010/wordprocessingGroup" xmlns:wpi="http://schemas.microsoft.com/office/word/2010/wordprocessingInk" xmlns:wne="http://schemas.microsoft.com/office/word/2006/wordml" xmlns:wps="http://schemas.microsoft.com/office/word/2010/wordprocessingShape" mc:Ignorable="w14 w15 w16se wp14">
+<w:footnotes xmlns:wpc="http://schemas.microsoft.com/office/word/2010/wordprocessingCanvas" xmlns:cx="http://schemas.microsoft.com/office/drawing/2014/chartex" xmlns:cx1="http://schemas.microsoft.com/office/drawing/2015/9/8/chartex" xmlns:cx2="http://schemas.microsoft.com/office/drawing/2015/10/21/chartex" xmlns:cx3="http://schemas.microsoft.com/office/drawing/2016/5/9/chartex" xmlns:cx4="http://schemas.microsoft.com/office/drawing/2016/5/10/chartex" xmlns:cx5="http://schemas.microsoft.com/office/drawing/2016/5/11/chartex" xmlns:cx6="http://schemas.microsoft.com/office/drawing/2016/5/12/chartex" xmlns:cx7="http://schemas.microsoft.com/office/drawing/2016/5/13/chartex" xmlns:cx8="http://schemas.microsoft.com/office/drawing/2016/5/14/chartex" xmlns:mc="http://schemas.openxmlformats.org/markup-compatibility/2006" xmlns:aink="http://schemas.microsoft.com/office/drawing/2016/ink" xmlns:am3d="http://schemas.microsoft.com/office/drawing/2017/model3d" xmlns:o="urn:schemas-microsoft-com:office:office" xmlns:oel="http://schemas.microsoft.com/office/2019/extlst" xmlns:r="http://schemas.openxmlformats.org/officeDocument/2006/relationships" xmlns:m="http://schemas.openxmlformats.org/officeDocument/2006/math" xmlns:v="urn:schemas-microsoft-com:vml" xmlns:wp14="http://schemas.microsoft.com/office/word/2010/wordprocessingDrawing" xmlns:wp="http://schemas.openxmlformats.org/drawingml/2006/wordprocessingDrawing" xmlns:w10="urn:schemas-microsoft-com:office:word" xmlns:w="http://schemas.openxmlformats.org/wordprocessingml/2006/main" xmlns:w14="http://schemas.microsoft.com/office/word/2010/wordml" xmlns:w15="http://schemas.microsoft.com/office/word/2012/wordml" xmlns:w16cex="http://schemas.microsoft.com/office/word/2018/wordml/cex" xmlns:w16cid="http://schemas.microsoft.com/office/word/2016/wordml/cid" xmlns:w16="http://schemas.microsoft.com/office/word/2018/wordml" xmlns:w16sdtdh="http://schemas.microsoft.com/office/word/2020/wordml/sdtdatahash" xmlns:w16se="http://schemas.microsoft.com/office/word/2015/wordml/symex" xmlns:wpg="http://schemas.microsoft.com/office/word/2010/wordprocessingGroup" xmlns:wpi="http://schemas.microsoft.com/office/word/2010/wordprocessingInk" xmlns:wne="http://schemas.microsoft.com/office/word/2006/wordml" xmlns:wps="http://schemas.microsoft.com/office/word/2010/wordprocessingShape" mc:Ignorable="w14 w15 w16se w16cid w16 w16cex w16sdtdh wp14">
   <w:footnote w:type="separator" w:id="-1">
     <w:p>
       <w:pPr>
@@ -2328,7 +2344,7 @@
 </file>
 
 <file path=word/header1.xml><?xml version="1.0" encoding="utf-8"?>
-<w:hdr xmlns:wpc="http://schemas.microsoft.com/office/word/2010/wordprocessingCanvas" xmlns:cx="http://schemas.microsoft.com/office/drawing/2014/chartex" xmlns:cx1="http://schemas.microsoft.com/office/drawing/2015/9/8/chartex" xmlns:mc="http://schemas.openxmlformats.org/markup-compatibility/2006" xmlns:o="urn:schemas-microsoft-com:office:office" xmlns:r="http://schemas.openxmlformats.org/officeDocument/2006/relationships" xmlns:m="http://schemas.openxmlformats.org/officeDocument/2006/math" xmlns:v="urn:schemas-microsoft-com:vml" xmlns:wp14="http://schemas.microsoft.com/office/word/2010/wordprocessingDrawing" xmlns:wp="http://schemas.openxmlformats.org/drawingml/2006/wordprocessingDrawing" xmlns:w10="urn:schemas-microsoft-com:office:word" xmlns:w="http://schemas.openxmlformats.org/wordprocessingml/2006/main" xmlns:w14="http://schemas.microsoft.com/office/word/2010/wordml" xmlns:w15="http://schemas.microsoft.com/office/word/2012/wordml" xmlns:w16se="http://schemas.microsoft.com/office/word/2015/wordml/symex" xmlns:wpg="http://schemas.microsoft.com/office/word/2010/wordprocessingGroup" xmlns:wpi="http://schemas.microsoft.com/office/word/2010/wordprocessingInk" xmlns:wne="http://schemas.microsoft.com/office/word/2006/wordml" xmlns:wps="http://schemas.microsoft.com/office/word/2010/wordprocessingShape" mc:Ignorable="w14 w15 w16se wp14">
+<w:hdr xmlns:wpc="http://schemas.microsoft.com/office/word/2010/wordprocessingCanvas" xmlns:cx="http://schemas.microsoft.com/office/drawing/2014/chartex" xmlns:cx1="http://schemas.microsoft.com/office/drawing/2015/9/8/chartex" xmlns:cx2="http://schemas.microsoft.com/office/drawing/2015/10/21/chartex" xmlns:cx3="http://schemas.microsoft.com/office/drawing/2016/5/9/chartex" xmlns:cx4="http://schemas.microsoft.com/office/drawing/2016/5/10/chartex" xmlns:cx5="http://schemas.microsoft.com/office/drawing/2016/5/11/chartex" xmlns:cx6="http://schemas.microsoft.com/office/drawing/2016/5/12/chartex" xmlns:cx7="http://schemas.microsoft.com/office/drawing/2016/5/13/chartex" xmlns:cx8="http://schemas.microsoft.com/office/drawing/2016/5/14/chartex" xmlns:mc="http://schemas.openxmlformats.org/markup-compatibility/2006" xmlns:aink="http://schemas.microsoft.com/office/drawing/2016/ink" xmlns:am3d="http://schemas.microsoft.com/office/drawing/2017/model3d" xmlns:o="urn:schemas-microsoft-com:office:office" xmlns:oel="http://schemas.microsoft.com/office/2019/extlst" xmlns:r="http://schemas.openxmlformats.org/officeDocument/2006/relationships" xmlns:m="http://schemas.openxmlformats.org/officeDocument/2006/math" xmlns:v="urn:schemas-microsoft-com:vml" xmlns:wp14="http://schemas.microsoft.com/office/word/2010/wordprocessingDrawing" xmlns:wp="http://schemas.openxmlformats.org/drawingml/2006/wordprocessingDrawing" xmlns:w10="urn:schemas-microsoft-com:office:word" xmlns:w="http://schemas.openxmlformats.org/wordprocessingml/2006/main" xmlns:w14="http://schemas.microsoft.com/office/word/2010/wordml" xmlns:w15="http://schemas.microsoft.com/office/word/2012/wordml" xmlns:w16cex="http://schemas.microsoft.com/office/word/2018/wordml/cex" xmlns:w16cid="http://schemas.microsoft.com/office/word/2016/wordml/cid" xmlns:w16="http://schemas.microsoft.com/office/word/2018/wordml" xmlns:w16sdtdh="http://schemas.microsoft.com/office/word/2020/wordml/sdtdatahash" xmlns:w16se="http://schemas.microsoft.com/office/word/2015/wordml/symex" xmlns:wpg="http://schemas.microsoft.com/office/word/2010/wordprocessingGroup" xmlns:wpi="http://schemas.microsoft.com/office/word/2010/wordprocessingInk" xmlns:wne="http://schemas.microsoft.com/office/word/2006/wordml" xmlns:wps="http://schemas.microsoft.com/office/word/2010/wordprocessingShape" mc:Ignorable="w14 w15 w16se w16cid w16 w16cex w16sdtdh wp14">
   <w:p>
     <w:pPr>
       <w:pStyle w:val="Header"/>
@@ -2342,17 +2358,7 @@
         <w:szCs w:val="20"/>
         <w:lang w:val="en-US"/>
       </w:rPr>
-      <w:t>The Evolving Scholar (2023</w:t>
-    </w:r>
-    <w:r>
-      <w:rPr>
-        <w:rFonts w:ascii="Times New Roman" w:hAnsi="Times New Roman"/>
-        <w:bCs/>
-        <w:sz w:val="20"/>
-        <w:szCs w:val="20"/>
-        <w:lang w:val="en-US"/>
-      </w:rPr>
-      <w:t>)</w:t>
+      <w:t>The Evolving Scholar Vol. 3, 2023</w:t>
     </w:r>
     <w:r>
       <w:ptab w:relativeTo="margin" w:alignment="center" w:leader="none"/>
@@ -2374,7 +2380,7 @@
 </file>
 
 <file path=word/header2.xml><?xml version="1.0" encoding="utf-8"?>
-<w:hdr xmlns:wpc="http://schemas.microsoft.com/office/word/2010/wordprocessingCanvas" xmlns:cx="http://schemas.microsoft.com/office/drawing/2014/chartex" xmlns:cx1="http://schemas.microsoft.com/office/drawing/2015/9/8/chartex" xmlns:mc="http://schemas.openxmlformats.org/markup-compatibility/2006" xmlns:o="urn:schemas-microsoft-com:office:office" xmlns:r="http://schemas.openxmlformats.org/officeDocument/2006/relationships" xmlns:m="http://schemas.openxmlformats.org/officeDocument/2006/math" xmlns:v="urn:schemas-microsoft-com:vml" xmlns:wp14="http://schemas.microsoft.com/office/word/2010/wordprocessingDrawing" xmlns:wp="http://schemas.openxmlformats.org/drawingml/2006/wordprocessingDrawing" xmlns:w10="urn:schemas-microsoft-com:office:word" xmlns:w="http://schemas.openxmlformats.org/wordprocessingml/2006/main" xmlns:w14="http://schemas.microsoft.com/office/word/2010/wordml" xmlns:w15="http://schemas.microsoft.com/office/word/2012/wordml" xmlns:w16se="http://schemas.microsoft.com/office/word/2015/wordml/symex" xmlns:wpg="http://schemas.microsoft.com/office/word/2010/wordprocessingGroup" xmlns:wpi="http://schemas.microsoft.com/office/word/2010/wordprocessingInk" xmlns:wne="http://schemas.microsoft.com/office/word/2006/wordml" xmlns:wps="http://schemas.microsoft.com/office/word/2010/wordprocessingShape" mc:Ignorable="w14 w15 w16se wp14">
+<w:hdr xmlns:wpc="http://schemas.microsoft.com/office/word/2010/wordprocessingCanvas" xmlns:cx="http://schemas.microsoft.com/office/drawing/2014/chartex" xmlns:cx1="http://schemas.microsoft.com/office/drawing/2015/9/8/chartex" xmlns:cx2="http://schemas.microsoft.com/office/drawing/2015/10/21/chartex" xmlns:cx3="http://schemas.microsoft.com/office/drawing/2016/5/9/chartex" xmlns:cx4="http://schemas.microsoft.com/office/drawing/2016/5/10/chartex" xmlns:cx5="http://schemas.microsoft.com/office/drawing/2016/5/11/chartex" xmlns:cx6="http://schemas.microsoft.com/office/drawing/2016/5/12/chartex" xmlns:cx7="http://schemas.microsoft.com/office/drawing/2016/5/13/chartex" xmlns:cx8="http://schemas.microsoft.com/office/drawing/2016/5/14/chartex" xmlns:mc="http://schemas.openxmlformats.org/markup-compatibility/2006" xmlns:aink="http://schemas.microsoft.com/office/drawing/2016/ink" xmlns:am3d="http://schemas.microsoft.com/office/drawing/2017/model3d" xmlns:o="urn:schemas-microsoft-com:office:office" xmlns:oel="http://schemas.microsoft.com/office/2019/extlst" xmlns:r="http://schemas.openxmlformats.org/officeDocument/2006/relationships" xmlns:m="http://schemas.openxmlformats.org/officeDocument/2006/math" xmlns:v="urn:schemas-microsoft-com:vml" xmlns:wp14="http://schemas.microsoft.com/office/word/2010/wordprocessingDrawing" xmlns:wp="http://schemas.openxmlformats.org/drawingml/2006/wordprocessingDrawing" xmlns:w10="urn:schemas-microsoft-com:office:word" xmlns:w="http://schemas.openxmlformats.org/wordprocessingml/2006/main" xmlns:w14="http://schemas.microsoft.com/office/word/2010/wordml" xmlns:w15="http://schemas.microsoft.com/office/word/2012/wordml" xmlns:w16cex="http://schemas.microsoft.com/office/word/2018/wordml/cex" xmlns:w16cid="http://schemas.microsoft.com/office/word/2016/wordml/cid" xmlns:w16="http://schemas.microsoft.com/office/word/2018/wordml" xmlns:w16sdtdh="http://schemas.microsoft.com/office/word/2020/wordml/sdtdatahash" xmlns:w16se="http://schemas.microsoft.com/office/word/2015/wordml/symex" xmlns:wpg="http://schemas.microsoft.com/office/word/2010/wordprocessingGroup" xmlns:wpi="http://schemas.microsoft.com/office/word/2010/wordprocessingInk" xmlns:wne="http://schemas.microsoft.com/office/word/2006/wordml" xmlns:wps="http://schemas.microsoft.com/office/word/2010/wordprocessingShape" mc:Ignorable="w14 w15 w16se w16cid w16 w16cex w16sdtdh wp14">
   <w:tbl>
     <w:tblPr>
       <w:tblStyle w:val="PlainTable4"/>
@@ -2420,7 +2426,7 @@
               <w:szCs w:val="20"/>
               <w:lang w:val="en-US"/>
             </w:rPr>
-            <w:t>The Evolving Scholar (2023)</w:t>
+            <w:t>The Evolving Scholar Vol. 3, 2023</w:t>
           </w:r>
         </w:p>
       </w:tc>
@@ -2481,7 +2487,7 @@
               <w:noProof/>
             </w:rPr>
             <w:drawing>
-              <wp:anchor distT="0" distB="0" distL="114300" distR="114300" simplePos="0" relativeHeight="251659264" behindDoc="0" locked="0" layoutInCell="1" allowOverlap="1">
+              <wp:anchor distT="0" distB="0" distL="114300" distR="114300" simplePos="0" relativeHeight="251659264" behindDoc="0" locked="0" layoutInCell="1" allowOverlap="1" wp14:anchorId="129D361D" wp14:editId="3431C3B6">
                 <wp:simplePos x="0" y="0"/>
                 <wp:positionH relativeFrom="column">
                   <wp:posOffset>5080</wp:posOffset>
@@ -2536,7 +2542,7 @@
               <w:noProof/>
             </w:rPr>
             <w:drawing>
-              <wp:anchor distT="0" distB="0" distL="114300" distR="114300" simplePos="0" relativeHeight="251658240" behindDoc="0" locked="0" layoutInCell="1" allowOverlap="1">
+              <wp:anchor distT="0" distB="0" distL="114300" distR="114300" simplePos="0" relativeHeight="251658240" behindDoc="0" locked="0" layoutInCell="1" allowOverlap="1" wp14:anchorId="742DFA66" wp14:editId="22EC20BB">
                 <wp:simplePos x="0" y="0"/>
                 <wp:positionH relativeFrom="column">
                   <wp:posOffset>1334135</wp:posOffset>
@@ -2724,7 +2730,7 @@
 </file>
 
 <file path=word/numbering.xml><?xml version="1.0" encoding="utf-8"?>
-<w:numbering xmlns:wpc="http://schemas.microsoft.com/office/word/2010/wordprocessingCanvas" xmlns:cx="http://schemas.microsoft.com/office/drawing/2014/chartex" xmlns:cx1="http://schemas.microsoft.com/office/drawing/2015/9/8/chartex" xmlns:mc="http://schemas.openxmlformats.org/markup-compatibility/2006" xmlns:o="urn:schemas-microsoft-com:office:office" xmlns:r="http://schemas.openxmlformats.org/officeDocument/2006/relationships" xmlns:m="http://schemas.openxmlformats.org/officeDocument/2006/math" xmlns:v="urn:schemas-microsoft-com:vml" xmlns:wp14="http://schemas.microsoft.com/office/word/2010/wordprocessingDrawing" xmlns:wp="http://schemas.openxmlformats.org/drawingml/2006/wordprocessingDrawing" xmlns:w10="urn:schemas-microsoft-com:office:word" xmlns:w="http://schemas.openxmlformats.org/wordprocessingml/2006/main" xmlns:w14="http://schemas.microsoft.com/office/word/2010/wordml" xmlns:w15="http://schemas.microsoft.com/office/word/2012/wordml" xmlns:w16se="http://schemas.microsoft.com/office/word/2015/wordml/symex" xmlns:wpg="http://schemas.microsoft.com/office/word/2010/wordprocessingGroup" xmlns:wpi="http://schemas.microsoft.com/office/word/2010/wordprocessingInk" xmlns:wne="http://schemas.microsoft.com/office/word/2006/wordml" xmlns:wps="http://schemas.microsoft.com/office/word/2010/wordprocessingShape" mc:Ignorable="w14 w15 w16se wp14">
+<w:numbering xmlns:wpc="http://schemas.microsoft.com/office/word/2010/wordprocessingCanvas" xmlns:cx="http://schemas.microsoft.com/office/drawing/2014/chartex" xmlns:cx1="http://schemas.microsoft.com/office/drawing/2015/9/8/chartex" xmlns:cx2="http://schemas.microsoft.com/office/drawing/2015/10/21/chartex" xmlns:cx3="http://schemas.microsoft.com/office/drawing/2016/5/9/chartex" xmlns:cx4="http://schemas.microsoft.com/office/drawing/2016/5/10/chartex" xmlns:cx5="http://schemas.microsoft.com/office/drawing/2016/5/11/chartex" xmlns:cx6="http://schemas.microsoft.com/office/drawing/2016/5/12/chartex" xmlns:cx7="http://schemas.microsoft.com/office/drawing/2016/5/13/chartex" xmlns:cx8="http://schemas.microsoft.com/office/drawing/2016/5/14/chartex" xmlns:mc="http://schemas.openxmlformats.org/markup-compatibility/2006" xmlns:aink="http://schemas.microsoft.com/office/drawing/2016/ink" xmlns:am3d="http://schemas.microsoft.com/office/drawing/2017/model3d" xmlns:o="urn:schemas-microsoft-com:office:office" xmlns:oel="http://schemas.microsoft.com/office/2019/extlst" xmlns:r="http://schemas.openxmlformats.org/officeDocument/2006/relationships" xmlns:m="http://schemas.openxmlformats.org/officeDocument/2006/math" xmlns:v="urn:schemas-microsoft-com:vml" xmlns:wp14="http://schemas.microsoft.com/office/word/2010/wordprocessingDrawing" xmlns:wp="http://schemas.openxmlformats.org/drawingml/2006/wordprocessingDrawing" xmlns:w10="urn:schemas-microsoft-com:office:word" xmlns:w="http://schemas.openxmlformats.org/wordprocessingml/2006/main" xmlns:w14="http://schemas.microsoft.com/office/word/2010/wordml" xmlns:w15="http://schemas.microsoft.com/office/word/2012/wordml" xmlns:w16cex="http://schemas.microsoft.com/office/word/2018/wordml/cex" xmlns:w16cid="http://schemas.microsoft.com/office/word/2016/wordml/cid" xmlns:w16="http://schemas.microsoft.com/office/word/2018/wordml" xmlns:w16sdtdh="http://schemas.microsoft.com/office/word/2020/wordml/sdtdatahash" xmlns:w16se="http://schemas.microsoft.com/office/word/2015/wordml/symex" xmlns:wpg="http://schemas.microsoft.com/office/word/2010/wordprocessingGroup" xmlns:wpi="http://schemas.microsoft.com/office/word/2010/wordprocessingInk" xmlns:wne="http://schemas.microsoft.com/office/word/2006/wordml" xmlns:wps="http://schemas.microsoft.com/office/word/2010/wordprocessingShape" mc:Ignorable="w14 w15 w16se w16cid w16 w16cex w16sdtdh wp14">
   <w:abstractNum w:abstractNumId="0" w15:restartNumberingAfterBreak="0">
     <w:nsid w:val="705075A5"/>
     <w:multiLevelType w:val="multilevel"/>
@@ -2848,14 +2854,14 @@
       </w:pPr>
     </w:lvl>
   </w:abstractNum>
-  <w:num w:numId="1">
+  <w:num w:numId="1" w16cid:durableId="1131944484">
     <w:abstractNumId w:val="0"/>
   </w:num>
 </w:numbering>
 </file>
 
 <file path=word/styles.xml><?xml version="1.0" encoding="utf-8"?>
-<w:styles xmlns:mc="http://schemas.openxmlformats.org/markup-compatibility/2006" xmlns:r="http://schemas.openxmlformats.org/officeDocument/2006/relationships" xmlns:w="http://schemas.openxmlformats.org/wordprocessingml/2006/main" xmlns:w14="http://schemas.microsoft.com/office/word/2010/wordml" xmlns:w15="http://schemas.microsoft.com/office/word/2012/wordml" xmlns:w16se="http://schemas.microsoft.com/office/word/2015/wordml/symex" mc:Ignorable="w14 w15 w16se">
+<w:styles xmlns:mc="http://schemas.openxmlformats.org/markup-compatibility/2006" xmlns:r="http://schemas.openxmlformats.org/officeDocument/2006/relationships" xmlns:w="http://schemas.openxmlformats.org/wordprocessingml/2006/main" xmlns:w14="http://schemas.microsoft.com/office/word/2010/wordml" xmlns:w15="http://schemas.microsoft.com/office/word/2012/wordml" xmlns:w16cex="http://schemas.microsoft.com/office/word/2018/wordml/cex" xmlns:w16cid="http://schemas.microsoft.com/office/word/2016/wordml/cid" xmlns:w16="http://schemas.microsoft.com/office/word/2018/wordml" xmlns:w16sdtdh="http://schemas.microsoft.com/office/word/2020/wordml/sdtdatahash" xmlns:w16se="http://schemas.microsoft.com/office/word/2015/wordml/symex" mc:Ignorable="w14 w15 w16se w16cid w16 w16cex w16sdtdh">
   <w:docDefaults>
     <w:rPrDefault>
       <w:rPr>
@@ -2871,7 +2877,7 @@
       </w:pPr>
     </w:pPrDefault>
   </w:docDefaults>
-  <w:latentStyles w:defLockedState="0" w:defUIPriority="99" w:defSemiHidden="0" w:defUnhideWhenUsed="0" w:defQFormat="0" w:count="371">
+  <w:latentStyles w:defLockedState="0" w:defUIPriority="99" w:defSemiHidden="0" w:defUnhideWhenUsed="0" w:defQFormat="0" w:count="376">
     <w:lsdException w:name="Normal" w:uiPriority="0"/>
     <w:lsdException w:name="heading 1" w:uiPriority="9"/>
     <w:lsdException w:name="heading 2" w:semiHidden="1" w:uiPriority="0" w:unhideWhenUsed="1"/>
@@ -2977,7 +2983,6 @@
     <w:lsdException w:name="HTML Sample" w:semiHidden="1" w:unhideWhenUsed="1"/>
     <w:lsdException w:name="HTML Typewriter" w:semiHidden="1" w:unhideWhenUsed="1"/>
     <w:lsdException w:name="HTML Variable" w:semiHidden="1" w:unhideWhenUsed="1"/>
-    <w:lsdException w:name="Normal Table" w:semiHidden="1" w:unhideWhenUsed="1"/>
     <w:lsdException w:name="annotation subject" w:semiHidden="1" w:unhideWhenUsed="1"/>
     <w:lsdException w:name="No List" w:semiHidden="1" w:unhideWhenUsed="1"/>
     <w:lsdException w:name="Outline List 1" w:semiHidden="1" w:unhideWhenUsed="1"/>
@@ -3020,11 +3025,8 @@
     <w:lsdException w:name="Table Contemporary" w:semiHidden="1" w:unhideWhenUsed="1"/>
     <w:lsdException w:name="Table Elegant" w:semiHidden="1" w:unhideWhenUsed="1"/>
     <w:lsdException w:name="Table Professional" w:semiHidden="1" w:unhideWhenUsed="1"/>
-    <w:lsdException w:name="Table Subtle 1" w:semiHidden="1" w:unhideWhenUsed="1"/>
     <w:lsdException w:name="Table Subtle 2" w:semiHidden="1" w:unhideWhenUsed="1"/>
     <w:lsdException w:name="Table Web 1" w:semiHidden="1" w:unhideWhenUsed="1"/>
-    <w:lsdException w:name="Table Web 2" w:semiHidden="1" w:unhideWhenUsed="1"/>
-    <w:lsdException w:name="Table Web 3" w:semiHidden="1" w:unhideWhenUsed="1"/>
     <w:lsdException w:name="Balloon Text" w:semiHidden="1" w:unhideWhenUsed="1"/>
     <w:lsdException w:name="Table Grid" w:uiPriority="39"/>
     <w:lsdException w:name="Table Theme" w:semiHidden="1" w:unhideWhenUsed="1"/>
@@ -3243,6 +3245,11 @@
     <w:lsdException w:name="List Table 5 Dark Accent 6" w:uiPriority="50"/>
     <w:lsdException w:name="List Table 6 Colorful Accent 6" w:uiPriority="51"/>
     <w:lsdException w:name="List Table 7 Colorful Accent 6" w:uiPriority="52"/>
+    <w:lsdException w:name="Mention" w:semiHidden="1" w:unhideWhenUsed="1"/>
+    <w:lsdException w:name="Smart Hyperlink" w:semiHidden="1" w:unhideWhenUsed="1"/>
+    <w:lsdException w:name="Hashtag" w:semiHidden="1" w:unhideWhenUsed="1"/>
+    <w:lsdException w:name="Unresolved Mention" w:semiHidden="1" w:unhideWhenUsed="1"/>
+    <w:lsdException w:name="Smart Link" w:semiHidden="1" w:unhideWhenUsed="1"/>
   </w:latentStyles>
   <w:style w:type="paragraph" w:default="1" w:styleId="Normal">
     <w:name w:val="Normal"/>
@@ -4128,6 +4135,18 @@
       <w:color w:val="000000"/>
       <w:sz w:val="20"/>
       <w:lang w:val="en-US" w:eastAsia="de-DE" w:bidi="en-US"/>
+    </w:rPr>
+  </w:style>
+  <w:style w:type="character" w:styleId="UnresolvedMention">
+    <w:name w:val="Unresolved Mention"/>
+    <w:basedOn w:val="DefaultParagraphFont"/>
+    <w:uiPriority w:val="99"/>
+    <w:semiHidden/>
+    <w:unhideWhenUsed/>
+    <w:rsid w:val="00930349"/>
+    <w:rPr>
+      <w:color w:val="605E5C"/>
+      <w:shd w:val="clear" w:color="auto" w:fill="E1DFDD"/>
     </w:rPr>
   </w:style>
 </w:styles>
@@ -4399,7 +4418,7 @@
 </file>
 
 <file path=customXml/itemProps1.xml><?xml version="1.0" encoding="utf-8"?>
-<ds:datastoreItem xmlns:ds="http://schemas.openxmlformats.org/officeDocument/2006/customXml" ds:itemID="{18339CB2-6824-4124-A120-7024958A23CB}">
+<ds:datastoreItem xmlns:ds="http://schemas.openxmlformats.org/officeDocument/2006/customXml" ds:itemID="{7EC19FD7-6C95-4AAE-A85F-B0F3B5697201}">
   <ds:schemaRefs>
     <ds:schemaRef ds:uri="http://schemas.openxmlformats.org/officeDocument/2006/bibliography"/>
   </ds:schemaRefs>

</xml_diff>

<commit_message>
Fixed invisible table layout for figures
</commit_message>
<xml_diff>
--- a/bmd2023p.docx
+++ b/bmd2023p.docx
@@ -239,13 +239,7 @@
         <w:rPr>
           <w:highlight w:val="yellow"/>
         </w:rPr>
-        <w:t>3</w:t>
-      </w:r>
-      <w:r>
-        <w:rPr>
-          <w:highlight w:val="yellow"/>
-        </w:rPr>
-        <w:t>@uot.de</w:t>
+        <w:t>3@uot.de</w:t>
       </w:r>
       <w:r>
         <w:t xml:space="preserve">, </w:t>
@@ -675,7 +669,10 @@
       </w:r>
       <w:proofErr w:type="spellEnd"/>
       <w:r>
-        <w:t xml:space="preserve"> web site by the stated date in the call for papers. </w:t>
+        <w:t xml:space="preserve"> web site by the stated date in the call for papers.</w:t>
+      </w:r>
+      <w:r>
+        <w:t xml:space="preserve"> </w:t>
       </w:r>
     </w:p>
     <w:p>
@@ -934,64 +931,6 @@
         </w:rPr>
       </w:pPr>
       <w:r>
-        <w:rPr>
-          <w:noProof/>
-          <w:szCs w:val="22"/>
-          <w:lang w:val="en-GB"/>
-        </w:rPr>
-        <w:drawing>
-          <wp:anchor distT="0" distB="0" distL="0" distR="0" simplePos="0" relativeHeight="251662336" behindDoc="0" locked="0" layoutInCell="0" allowOverlap="1" wp14:anchorId="7284EED4" wp14:editId="70CB4242">
-            <wp:simplePos x="0" y="0"/>
-            <wp:positionH relativeFrom="margin">
-              <wp:align>center</wp:align>
-            </wp:positionH>
-            <wp:positionV relativeFrom="paragraph">
-              <wp:posOffset>619760</wp:posOffset>
-            </wp:positionV>
-            <wp:extent cx="1980000" cy="2962800"/>
-            <wp:effectExtent l="0" t="0" r="1270" b="9525"/>
-            <wp:wrapTopAndBottom/>
-            <wp:docPr id="5" name="Image2"/>
-            <wp:cNvGraphicFramePr>
-              <a:graphicFrameLocks xmlns:a="http://schemas.openxmlformats.org/drawingml/2006/main" noChangeAspect="1"/>
-            </wp:cNvGraphicFramePr>
-            <a:graphic xmlns:a="http://schemas.openxmlformats.org/drawingml/2006/main">
-              <a:graphicData uri="http://schemas.openxmlformats.org/drawingml/2006/picture">
-                <pic:pic xmlns:pic="http://schemas.openxmlformats.org/drawingml/2006/picture">
-                  <pic:nvPicPr>
-                    <pic:cNvPr id="5" name="Image2"/>
-                    <pic:cNvPicPr>
-                      <a:picLocks noChangeAspect="1" noChangeArrowheads="1"/>
-                    </pic:cNvPicPr>
-                  </pic:nvPicPr>
-                  <pic:blipFill>
-                    <a:blip r:embed="rId8"/>
-                    <a:stretch>
-                      <a:fillRect/>
-                    </a:stretch>
-                  </pic:blipFill>
-                  <pic:spPr bwMode="auto">
-                    <a:xfrm>
-                      <a:off x="0" y="0"/>
-                      <a:ext cx="1980000" cy="2962800"/>
-                    </a:xfrm>
-                    <a:prstGeom prst="rect">
-                      <a:avLst/>
-                    </a:prstGeom>
-                  </pic:spPr>
-                </pic:pic>
-              </a:graphicData>
-            </a:graphic>
-            <wp14:sizeRelH relativeFrom="margin">
-              <wp14:pctWidth>0</wp14:pctWidth>
-            </wp14:sizeRelH>
-            <wp14:sizeRelV relativeFrom="margin">
-              <wp14:pctHeight>0</wp14:pctHeight>
-            </wp14:sizeRelV>
-          </wp:anchor>
-        </w:drawing>
-      </w:r>
-      <w:r>
         <w:t xml:space="preserve">Figures, graphs and tables must be included using the same style as in Figure 1 and Table 1. Both figures and tables should be centered on the page. Use of at least 300 dpi resolution for pictures and </w:t>
       </w:r>
       <w:r>
@@ -1014,20 +953,22 @@
     </w:p>
     <w:tbl>
       <w:tblPr>
+        <w:tblStyle w:val="PlainTable4"/>
         <w:tblW w:w="5000" w:type="pct"/>
         <w:tblLayout w:type="fixed"/>
-        <w:tblCellMar>
-          <w:left w:w="0" w:type="dxa"/>
-          <w:right w:w="0" w:type="dxa"/>
-        </w:tblCellMar>
         <w:tblLook w:val="04A0" w:firstRow="1" w:lastRow="0" w:firstColumn="1" w:lastColumn="0" w:noHBand="0" w:noVBand="1"/>
       </w:tblPr>
       <w:tblGrid>
         <w:gridCol w:w="10466"/>
       </w:tblGrid>
       <w:tr>
+        <w:trPr>
+          <w:cnfStyle w:val="100000000000" w:firstRow="1" w:lastRow="0" w:firstColumn="0" w:lastColumn="0" w:oddVBand="0" w:evenVBand="0" w:oddHBand="0" w:evenHBand="0" w:firstRowFirstColumn="0" w:firstRowLastColumn="0" w:lastRowFirstColumn="0" w:lastRowLastColumn="0"/>
+          <w:trHeight w:val="4840"/>
+        </w:trPr>
         <w:tc>
           <w:tcPr>
+            <w:cnfStyle w:val="001000000000" w:firstRow="0" w:lastRow="0" w:firstColumn="1" w:lastColumn="0" w:oddVBand="0" w:evenVBand="0" w:oddHBand="0" w:evenHBand="0" w:firstRowFirstColumn="0" w:firstRowLastColumn="0" w:lastRowFirstColumn="0" w:lastRowLastColumn="0"/>
             <w:tcW w:w="10466" w:type="dxa"/>
           </w:tcPr>
           <w:p>
@@ -1038,13 +979,117 @@
                 <w:szCs w:val="22"/>
               </w:rPr>
             </w:pPr>
+            <w:r>
+              <w:rPr>
+                <w:noProof/>
+                <w:szCs w:val="22"/>
+                <w:lang w:val="en-GB"/>
+              </w:rPr>
+              <w:drawing>
+                <wp:anchor distT="0" distB="0" distL="0" distR="0" simplePos="0" relativeHeight="251662336" behindDoc="1" locked="0" layoutInCell="0" allowOverlap="1" wp14:anchorId="7AC6F910" wp14:editId="06FE7271">
+                  <wp:simplePos x="0" y="0"/>
+                  <wp:positionH relativeFrom="margin">
+                    <wp:posOffset>2257425</wp:posOffset>
+                  </wp:positionH>
+                  <wp:positionV relativeFrom="paragraph">
+                    <wp:posOffset>49315</wp:posOffset>
+                  </wp:positionV>
+                  <wp:extent cx="1980000" cy="2962800"/>
+                  <wp:effectExtent l="0" t="0" r="1270" b="9525"/>
+                  <wp:wrapTight wrapText="bothSides">
+                    <wp:wrapPolygon edited="0">
+                      <wp:start x="10599" y="0"/>
+                      <wp:lineTo x="0" y="2223"/>
+                      <wp:lineTo x="0" y="3195"/>
+                      <wp:lineTo x="4988" y="4723"/>
+                      <wp:lineTo x="7274" y="4723"/>
+                      <wp:lineTo x="7066" y="5834"/>
+                      <wp:lineTo x="8936" y="6945"/>
+                      <wp:lineTo x="10807" y="6945"/>
+                      <wp:lineTo x="11223" y="9168"/>
+                      <wp:lineTo x="7897" y="11390"/>
+                      <wp:lineTo x="7690" y="11946"/>
+                      <wp:lineTo x="7897" y="12918"/>
+                      <wp:lineTo x="8521" y="13613"/>
+                      <wp:lineTo x="3325" y="13752"/>
+                      <wp:lineTo x="0" y="14585"/>
+                      <wp:lineTo x="0" y="18197"/>
+                      <wp:lineTo x="8105" y="20280"/>
+                      <wp:lineTo x="7274" y="20280"/>
+                      <wp:lineTo x="6858" y="20558"/>
+                      <wp:lineTo x="7066" y="21531"/>
+                      <wp:lineTo x="8313" y="21531"/>
+                      <wp:lineTo x="9144" y="21392"/>
+                      <wp:lineTo x="9976" y="20280"/>
+                      <wp:lineTo x="21406" y="18197"/>
+                      <wp:lineTo x="21406" y="15002"/>
+                      <wp:lineTo x="19120" y="13891"/>
+                      <wp:lineTo x="17250" y="13335"/>
+                      <wp:lineTo x="15171" y="11668"/>
+                      <wp:lineTo x="14340" y="11390"/>
+                      <wp:lineTo x="14548" y="8751"/>
+                      <wp:lineTo x="13716" y="8195"/>
+                      <wp:lineTo x="10807" y="6945"/>
+                      <wp:lineTo x="9768" y="4723"/>
+                      <wp:lineTo x="19120" y="4723"/>
+                      <wp:lineTo x="21406" y="4306"/>
+                      <wp:lineTo x="21406" y="2223"/>
+                      <wp:lineTo x="13093" y="0"/>
+                      <wp:lineTo x="10599" y="0"/>
+                    </wp:wrapPolygon>
+                  </wp:wrapTight>
+                  <wp:docPr id="5" name="Image2"/>
+                  <wp:cNvGraphicFramePr>
+                    <a:graphicFrameLocks xmlns:a="http://schemas.openxmlformats.org/drawingml/2006/main" noChangeAspect="1"/>
+                  </wp:cNvGraphicFramePr>
+                  <a:graphic xmlns:a="http://schemas.openxmlformats.org/drawingml/2006/main">
+                    <a:graphicData uri="http://schemas.openxmlformats.org/drawingml/2006/picture">
+                      <pic:pic xmlns:pic="http://schemas.openxmlformats.org/drawingml/2006/picture">
+                        <pic:nvPicPr>
+                          <pic:cNvPr id="5" name="Image2"/>
+                          <pic:cNvPicPr>
+                            <a:picLocks noChangeAspect="1" noChangeArrowheads="1"/>
+                          </pic:cNvPicPr>
+                        </pic:nvPicPr>
+                        <pic:blipFill>
+                          <a:blip r:embed="rId8"/>
+                          <a:stretch>
+                            <a:fillRect/>
+                          </a:stretch>
+                        </pic:blipFill>
+                        <pic:spPr bwMode="auto">
+                          <a:xfrm>
+                            <a:off x="0" y="0"/>
+                            <a:ext cx="1980000" cy="2962800"/>
+                          </a:xfrm>
+                          <a:prstGeom prst="rect">
+                            <a:avLst/>
+                          </a:prstGeom>
+                        </pic:spPr>
+                      </pic:pic>
+                    </a:graphicData>
+                  </a:graphic>
+                  <wp14:sizeRelH relativeFrom="margin">
+                    <wp14:pctWidth>0</wp14:pctWidth>
+                  </wp14:sizeRelH>
+                  <wp14:sizeRelV relativeFrom="margin">
+                    <wp14:pctHeight>0</wp14:pctHeight>
+                  </wp14:sizeRelV>
+                </wp:anchor>
+              </w:drawing>
+            </w:r>
           </w:p>
         </w:tc>
       </w:tr>
       <w:tr>
+        <w:trPr>
+          <w:cnfStyle w:val="000000100000" w:firstRow="0" w:lastRow="0" w:firstColumn="0" w:lastColumn="0" w:oddVBand="0" w:evenVBand="0" w:oddHBand="1" w:evenHBand="0" w:firstRowFirstColumn="0" w:firstRowLastColumn="0" w:lastRowFirstColumn="0" w:lastRowLastColumn="0"/>
+        </w:trPr>
         <w:tc>
           <w:tcPr>
+            <w:cnfStyle w:val="001000000000" w:firstRow="0" w:lastRow="0" w:firstColumn="1" w:lastColumn="0" w:oddVBand="0" w:evenVBand="0" w:oddHBand="0" w:evenHBand="0" w:firstRowFirstColumn="0" w:firstRowLastColumn="0" w:lastRowFirstColumn="0" w:lastRowLastColumn="0"/>
             <w:tcW w:w="10466" w:type="dxa"/>
+            <w:shd w:val="clear" w:color="auto" w:fill="auto"/>
           </w:tcPr>
           <w:p>
             <w:pPr>
@@ -1052,14 +1097,14 @@
               <w:jc w:val="center"/>
               <w:rPr>
                 <w:rFonts w:ascii="Times New Roman" w:eastAsia="Times New Roman" w:hAnsi="Times New Roman"/>
+                <w:b w:val="0"/>
+                <w:bCs w:val="0"/>
                 <w:szCs w:val="22"/>
               </w:rPr>
             </w:pPr>
             <w:r>
               <w:rPr>
                 <w:rFonts w:ascii="Times New Roman" w:eastAsia="Times New Roman" w:hAnsi="Times New Roman"/>
-                <w:b/>
-                <w:bCs/>
                 <w:szCs w:val="22"/>
               </w:rPr>
               <w:t>Figure 1.</w:t>
@@ -1067,6 +1112,8 @@
             <w:r>
               <w:rPr>
                 <w:rFonts w:ascii="Times New Roman" w:eastAsia="Times New Roman" w:hAnsi="Times New Roman"/>
+                <w:b w:val="0"/>
+                <w:bCs w:val="0"/>
                 <w:szCs w:val="22"/>
               </w:rPr>
               <w:t xml:space="preserve"> An example of a figure caption. Use 10 </w:t>
@@ -1075,6 +1122,8 @@
             <w:r>
               <w:rPr>
                 <w:rFonts w:ascii="Times New Roman" w:eastAsia="Times New Roman" w:hAnsi="Times New Roman"/>
+                <w:b w:val="0"/>
+                <w:bCs w:val="0"/>
                 <w:szCs w:val="22"/>
               </w:rPr>
               <w:t>pt</w:t>
@@ -1083,6 +1132,8 @@
             <w:r>
               <w:rPr>
                 <w:rFonts w:ascii="Times New Roman" w:eastAsia="Times New Roman" w:hAnsi="Times New Roman"/>
+                <w:b w:val="0"/>
+                <w:bCs w:val="0"/>
                 <w:szCs w:val="22"/>
               </w:rPr>
               <w:t xml:space="preserve"> Times New Roman. Use the same style for the tables.</w:t>
@@ -1168,7 +1219,7 @@
       </w:tblGrid>
       <w:tr>
         <w:trPr>
-          <w:trHeight w:val="433"/>
+          <w:trHeight w:val="283"/>
           <w:jc w:val="center"/>
         </w:trPr>
         <w:tc>
@@ -1184,7 +1235,7 @@
           <w:p>
             <w:pPr>
               <w:pStyle w:val="Normaltext"/>
-              <w:spacing w:after="280"/>
+              <w:spacing w:before="120" w:after="120"/>
               <w:ind w:firstLine="0"/>
               <w:jc w:val="center"/>
             </w:pPr>
@@ -1202,7 +1253,7 @@
           <w:p>
             <w:pPr>
               <w:pStyle w:val="Normaltext"/>
-              <w:spacing w:before="40" w:after="40"/>
+              <w:spacing w:before="120" w:after="120"/>
               <w:ind w:firstLine="0"/>
               <w:jc w:val="center"/>
               <w:rPr>
@@ -1228,7 +1279,7 @@
           <w:p>
             <w:pPr>
               <w:pStyle w:val="Normaltext"/>
-              <w:spacing w:before="40" w:after="40"/>
+              <w:spacing w:before="120" w:after="120"/>
               <w:ind w:firstLine="0"/>
               <w:jc w:val="center"/>
               <w:rPr>
@@ -1255,7 +1306,7 @@
           <w:p>
             <w:pPr>
               <w:pStyle w:val="Normaltext"/>
-              <w:spacing w:before="40" w:after="40"/>
+              <w:spacing w:before="120" w:after="120"/>
               <w:ind w:firstLine="0"/>
               <w:jc w:val="center"/>
               <w:rPr>
@@ -2983,6 +3034,7 @@
     <w:lsdException w:name="HTML Sample" w:semiHidden="1" w:unhideWhenUsed="1"/>
     <w:lsdException w:name="HTML Typewriter" w:semiHidden="1" w:unhideWhenUsed="1"/>
     <w:lsdException w:name="HTML Variable" w:semiHidden="1" w:unhideWhenUsed="1"/>
+    <w:lsdException w:name="Normal Table" w:semiHidden="1" w:unhideWhenUsed="1"/>
     <w:lsdException w:name="annotation subject" w:semiHidden="1" w:unhideWhenUsed="1"/>
     <w:lsdException w:name="No List" w:semiHidden="1" w:unhideWhenUsed="1"/>
     <w:lsdException w:name="Outline List 1" w:semiHidden="1" w:unhideWhenUsed="1"/>
@@ -3025,8 +3077,11 @@
     <w:lsdException w:name="Table Contemporary" w:semiHidden="1" w:unhideWhenUsed="1"/>
     <w:lsdException w:name="Table Elegant" w:semiHidden="1" w:unhideWhenUsed="1"/>
     <w:lsdException w:name="Table Professional" w:semiHidden="1" w:unhideWhenUsed="1"/>
+    <w:lsdException w:name="Table Subtle 1" w:semiHidden="1" w:unhideWhenUsed="1"/>
     <w:lsdException w:name="Table Subtle 2" w:semiHidden="1" w:unhideWhenUsed="1"/>
     <w:lsdException w:name="Table Web 1" w:semiHidden="1" w:unhideWhenUsed="1"/>
+    <w:lsdException w:name="Table Web 2" w:semiHidden="1" w:unhideWhenUsed="1"/>
+    <w:lsdException w:name="Table Web 3" w:semiHidden="1" w:unhideWhenUsed="1"/>
     <w:lsdException w:name="Balloon Text" w:semiHidden="1" w:unhideWhenUsed="1"/>
     <w:lsdException w:name="Table Grid" w:uiPriority="39"/>
     <w:lsdException w:name="Table Theme" w:semiHidden="1" w:unhideWhenUsed="1"/>
@@ -4148,6 +4203,25 @@
       <w:color w:val="605E5C"/>
       <w:shd w:val="clear" w:color="auto" w:fill="E1DFDD"/>
     </w:rPr>
+  </w:style>
+  <w:style w:type="table" w:styleId="TableGridLight">
+    <w:name w:val="Grid Table Light"/>
+    <w:basedOn w:val="TableNormal"/>
+    <w:uiPriority w:val="40"/>
+    <w:rsid w:val="00DD592F"/>
+    <w:pPr>
+      <w:spacing w:after="0" w:line="240" w:lineRule="auto"/>
+    </w:pPr>
+    <w:tblPr>
+      <w:tblBorders>
+        <w:top w:val="single" w:sz="4" w:space="0" w:color="BFBFBF" w:themeColor="background1" w:themeShade="BF"/>
+        <w:left w:val="single" w:sz="4" w:space="0" w:color="BFBFBF" w:themeColor="background1" w:themeShade="BF"/>
+        <w:bottom w:val="single" w:sz="4" w:space="0" w:color="BFBFBF" w:themeColor="background1" w:themeShade="BF"/>
+        <w:right w:val="single" w:sz="4" w:space="0" w:color="BFBFBF" w:themeColor="background1" w:themeShade="BF"/>
+        <w:insideH w:val="single" w:sz="4" w:space="0" w:color="BFBFBF" w:themeColor="background1" w:themeShade="BF"/>
+        <w:insideV w:val="single" w:sz="4" w:space="0" w:color="BFBFBF" w:themeColor="background1" w:themeShade="BF"/>
+      </w:tblBorders>
+    </w:tblPr>
   </w:style>
 </w:styles>
 </file>

</xml_diff>

<commit_message>
adjusted footer position and removed space between year and copyright
</commit_message>
<xml_diff>
--- a/bmd2023p.docx
+++ b/bmd2023p.docx
@@ -378,30 +378,8 @@
         <w:rPr>
           <w:rFonts w:ascii="Times New Roman" w:eastAsia="DengXian" w:hAnsi="Times New Roman"/>
         </w:rPr>
-        <w:t xml:space="preserve">Name of Editor: </w:t>
-      </w:r>
-      <w:proofErr w:type="spellStart"/>
-      <w:r>
-        <w:rPr>
-          <w:rFonts w:ascii="Times New Roman" w:eastAsia="DengXian" w:hAnsi="Times New Roman"/>
-        </w:rPr>
-        <w:t>Firstname</w:t>
-      </w:r>
-      <w:proofErr w:type="spellEnd"/>
-      <w:r>
-        <w:rPr>
-          <w:rFonts w:ascii="Times New Roman" w:eastAsia="DengXian" w:hAnsi="Times New Roman"/>
-        </w:rPr>
-        <w:t xml:space="preserve"> </w:t>
-      </w:r>
-      <w:proofErr w:type="spellStart"/>
-      <w:r>
-        <w:rPr>
-          <w:rFonts w:ascii="Times New Roman" w:eastAsia="DengXian" w:hAnsi="Times New Roman"/>
-        </w:rPr>
-        <w:t>Lastname</w:t>
-      </w:r>
-      <w:proofErr w:type="spellEnd"/>
+        <w:t>Name of Editor: Firstname Lastname</w:t>
+      </w:r>
     </w:p>
     <w:p>
       <w:pPr>
@@ -415,21 +393,7 @@
         <w:rPr>
           <w:rFonts w:ascii="Times New Roman" w:eastAsia="DengXian" w:hAnsi="Times New Roman"/>
         </w:rPr>
-        <w:t>Submitted: dd/mm/</w:t>
-      </w:r>
-      <w:proofErr w:type="spellStart"/>
-      <w:r>
-        <w:rPr>
-          <w:rFonts w:ascii="Times New Roman" w:eastAsia="DengXian" w:hAnsi="Times New Roman"/>
-        </w:rPr>
-        <w:t>yyyy</w:t>
-      </w:r>
-      <w:proofErr w:type="spellEnd"/>
-      <w:r>
-        <w:rPr>
-          <w:rFonts w:ascii="Times New Roman" w:eastAsia="DengXian" w:hAnsi="Times New Roman"/>
-        </w:rPr>
-        <w:t xml:space="preserve"> </w:t>
+        <w:t xml:space="preserve">Submitted: dd/mm/yyyy </w:t>
       </w:r>
     </w:p>
     <w:p>
@@ -444,21 +408,7 @@
         <w:rPr>
           <w:rFonts w:ascii="Times New Roman" w:eastAsia="DengXian" w:hAnsi="Times New Roman"/>
         </w:rPr>
-        <w:t>Accepted: dd/mm/</w:t>
-      </w:r>
-      <w:proofErr w:type="spellStart"/>
-      <w:r>
-        <w:rPr>
-          <w:rFonts w:ascii="Times New Roman" w:eastAsia="DengXian" w:hAnsi="Times New Roman"/>
-        </w:rPr>
-        <w:t>yyyy</w:t>
-      </w:r>
-      <w:proofErr w:type="spellEnd"/>
-      <w:r>
-        <w:rPr>
-          <w:rFonts w:ascii="Times New Roman" w:eastAsia="DengXian" w:hAnsi="Times New Roman"/>
-        </w:rPr>
-        <w:t xml:space="preserve"> </w:t>
+        <w:t xml:space="preserve">Accepted: dd/mm/yyyy </w:t>
       </w:r>
     </w:p>
     <w:p>
@@ -473,16 +423,8 @@
         <w:rPr>
           <w:rFonts w:ascii="Times New Roman" w:eastAsia="DengXian" w:hAnsi="Times New Roman"/>
         </w:rPr>
-        <w:t>Published: dd/mm/</w:t>
-      </w:r>
-      <w:proofErr w:type="spellStart"/>
-      <w:r>
-        <w:rPr>
-          <w:rFonts w:ascii="Times New Roman" w:eastAsia="DengXian" w:hAnsi="Times New Roman"/>
-        </w:rPr>
-        <w:t>yyyy</w:t>
-      </w:r>
-      <w:proofErr w:type="spellEnd"/>
+        <w:t>Published: dd/mm/yyyy</w:t>
+      </w:r>
     </w:p>
     <w:p>
       <w:pPr>
@@ -609,15 +551,7 @@
         <w:t>Abstract:</w:t>
       </w:r>
       <w:r>
-        <w:t xml:space="preserve">, bold 11 </w:t>
-      </w:r>
-      <w:proofErr w:type="spellStart"/>
-      <w:r>
-        <w:t>pt</w:t>
-      </w:r>
-      <w:proofErr w:type="spellEnd"/>
-      <w:r>
-        <w:t xml:space="preserve"> Times New Roman, and the abstract text should be written in Times New Roman, 10 pt. The primary paper contents should start on the second page. </w:t>
+        <w:t xml:space="preserve">, bold 11 pt Times New Roman, and the abstract text should be written in Times New Roman, 10 pt. The primary paper contents should start on the second page. </w:t>
       </w:r>
     </w:p>
     <w:p>
@@ -661,15 +595,7 @@
         <w:pStyle w:val="Paragraph0"/>
       </w:pPr>
       <w:r>
-        <w:t xml:space="preserve">Authors are requested to upload a paper of 6 to 12 pages (including references and figures) to the </w:t>
-      </w:r>
-      <w:proofErr w:type="spellStart"/>
-      <w:r>
-        <w:t>Orvium</w:t>
-      </w:r>
-      <w:proofErr w:type="spellEnd"/>
-      <w:r>
-        <w:t xml:space="preserve"> web site by the stated date in the call for papers.</w:t>
+        <w:t>Authors are requested to upload a paper of 6 to 12 pages (including references and figures) to the Orvium web site by the stated date in the call for papers.</w:t>
       </w:r>
       <w:r>
         <w:t xml:space="preserve"> </w:t>
@@ -701,23 +627,7 @@
         <w:t>your</w:t>
       </w:r>
       <w:r>
-        <w:t xml:space="preserve"> details and remove the yellow highlighting after replacement. Do not edit any other parts of the headers or footers. The footer on the first and second page both have to be edited individually. The paper size is European A4 (21 x 29.7 cm).The left and right margins are 1.27 cm, the top margin (not including the header) is 2.5 cm, and the bottom margin is 1.9 cm. The title should be in Times New Roman 18 </w:t>
-      </w:r>
-      <w:proofErr w:type="spellStart"/>
-      <w:r>
-        <w:t>pt</w:t>
-      </w:r>
-      <w:proofErr w:type="spellEnd"/>
-      <w:r>
-        <w:t xml:space="preserve">, and may extend over more than one line. The author’s name or authors’ names should be in Times New Roman 10 </w:t>
-      </w:r>
-      <w:proofErr w:type="spellStart"/>
-      <w:r>
-        <w:t>pt</w:t>
-      </w:r>
-      <w:proofErr w:type="spellEnd"/>
-      <w:r>
-        <w:t xml:space="preserve"> and the affiliation should be in 8 pt.</w:t>
+        <w:t xml:space="preserve"> details and remove the yellow highlighting after replacement. Do not edit any other parts of the headers or footers. The footer on the first and second page both have to be edited individually. The paper size is European A4 (21 x 29.7 cm).The left and right margins are 1.27 cm, the top margin (not including the header) is 2.5 cm, and the bottom margin is 1.9 cm. The title should be in Times New Roman 18 pt, and may extend over more than one line. The author’s name or authors’ names should be in Times New Roman 10 pt and the affiliation should be in 8 pt.</w:t>
       </w:r>
     </w:p>
     <w:p>
@@ -731,16 +641,8 @@
         <w:rPr>
           <w:rFonts w:ascii="Courier New" w:hAnsi="Courier New" w:cs="Courier New"/>
         </w:rPr>
-        <w:t>.</w:t>
-      </w:r>
-      <w:proofErr w:type="spellStart"/>
-      <w:r>
-        <w:rPr>
-          <w:rFonts w:ascii="Courier New" w:hAnsi="Courier New" w:cs="Courier New"/>
-        </w:rPr>
-        <w:t>odt</w:t>
-      </w:r>
-      <w:proofErr w:type="spellEnd"/>
+        <w:t>.odt</w:t>
+      </w:r>
       <w:r>
         <w:t xml:space="preserve">, </w:t>
       </w:r>
@@ -940,15 +842,7 @@
         <w:t xml:space="preserve"> is required</w:t>
       </w:r>
       <w:r>
-        <w:t xml:space="preserve">, 1 </w:t>
-      </w:r>
-      <w:proofErr w:type="spellStart"/>
-      <w:r>
-        <w:t>px</w:t>
-      </w:r>
-      <w:proofErr w:type="spellEnd"/>
-      <w:r>
-        <w:t xml:space="preserve"> wide lines in figures should be avoided as they may become invisible in print.</w:t>
+        <w:t>, 1 px wide lines in figures should be avoided as they may become invisible in print.</w:t>
       </w:r>
     </w:p>
     <w:tbl>
@@ -1116,27 +1010,7 @@
                 <w:bCs w:val="0"/>
                 <w:szCs w:val="22"/>
               </w:rPr>
-              <w:t xml:space="preserve"> An example of a figure caption. Use 10 </w:t>
-            </w:r>
-            <w:proofErr w:type="spellStart"/>
-            <w:r>
-              <w:rPr>
-                <w:rFonts w:ascii="Times New Roman" w:eastAsia="Times New Roman" w:hAnsi="Times New Roman"/>
-                <w:b w:val="0"/>
-                <w:bCs w:val="0"/>
-                <w:szCs w:val="22"/>
-              </w:rPr>
-              <w:t>pt</w:t>
-            </w:r>
-            <w:proofErr w:type="spellEnd"/>
-            <w:r>
-              <w:rPr>
-                <w:rFonts w:ascii="Times New Roman" w:eastAsia="Times New Roman" w:hAnsi="Times New Roman"/>
-                <w:b w:val="0"/>
-                <w:bCs w:val="0"/>
-                <w:szCs w:val="22"/>
-              </w:rPr>
-              <w:t xml:space="preserve"> Times New Roman. Use the same style for the tables.</w:t>
+              <w:t xml:space="preserve"> An example of a figure caption. Use 10 pt Times New Roman. Use the same style for the tables.</w:t>
             </w:r>
           </w:p>
         </w:tc>
@@ -1723,23 +1597,7 @@
         <w:t>References</w:t>
       </w:r>
       <w:r>
-        <w:t xml:space="preserve"> section below, where (</w:t>
-      </w:r>
-      <w:proofErr w:type="spellStart"/>
-      <w:r>
-        <w:t>Pacejka</w:t>
-      </w:r>
-      <w:proofErr w:type="spellEnd"/>
-      <w:r>
-        <w:t>, 2002) exemplifies the case of a textbook, (</w:t>
-      </w:r>
-      <w:proofErr w:type="spellStart"/>
-      <w:r>
-        <w:t>Bertolazzi</w:t>
-      </w:r>
-      <w:proofErr w:type="spellEnd"/>
-      <w:r>
-        <w:t xml:space="preserve"> et al., 2007) is an article in a conference proceedings, and (Sharp, 1971) is an article in a journal.</w:t>
+        <w:t xml:space="preserve"> section below, where (Pacejka, 2002) exemplifies the case of a textbook, (Bertolazzi et al., 2007) is an article in a conference proceedings, and (Sharp, 1971) is an article in a journal.</w:t>
       </w:r>
     </w:p>
     <w:p>
@@ -1779,67 +1637,14 @@
       <w:pPr>
         <w:pStyle w:val="Refrences"/>
       </w:pPr>
-      <w:proofErr w:type="spellStart"/>
-      <w:r>
-        <w:t>Bertolazzi</w:t>
-      </w:r>
-      <w:proofErr w:type="spellEnd"/>
-      <w:r>
-        <w:t xml:space="preserve">, E., </w:t>
-      </w:r>
-      <w:proofErr w:type="spellStart"/>
-      <w:r>
-        <w:t>Biral</w:t>
-      </w:r>
-      <w:proofErr w:type="spellEnd"/>
-      <w:r>
-        <w:t xml:space="preserve">, F., Da </w:t>
-      </w:r>
-      <w:proofErr w:type="spellStart"/>
-      <w:r>
-        <w:t>Lio</w:t>
-      </w:r>
-      <w:proofErr w:type="spellEnd"/>
-      <w:r>
-        <w:t xml:space="preserve">, M., &amp; </w:t>
-      </w:r>
-      <w:proofErr w:type="spellStart"/>
-      <w:r>
-        <w:t>Cossalter</w:t>
-      </w:r>
-      <w:proofErr w:type="spellEnd"/>
-      <w:r>
-        <w:t>, V. (2007, June 25–28), The influence of</w:t>
+      <w:r>
+        <w:t>Bertolazzi, E., Biral, F., Da Lio, M., &amp; Cossalter, V. (2007, June 25–28), The influence of</w:t>
       </w:r>
       <w:r>
         <w:t xml:space="preserve"> rider’s upper body motions on </w:t>
       </w:r>
       <w:r>
-        <w:t xml:space="preserve">motorcycle minimum time maneuvering. In C. L. </w:t>
-      </w:r>
-      <w:proofErr w:type="spellStart"/>
-      <w:r>
-        <w:t>Bottasso</w:t>
-      </w:r>
-      <w:proofErr w:type="spellEnd"/>
-      <w:r>
-        <w:t xml:space="preserve">, P. </w:t>
-      </w:r>
-      <w:proofErr w:type="spellStart"/>
-      <w:r>
-        <w:t>Masarati</w:t>
-      </w:r>
-      <w:proofErr w:type="spellEnd"/>
-      <w:r>
-        <w:t xml:space="preserve">, &amp; L. </w:t>
-      </w:r>
-      <w:proofErr w:type="spellStart"/>
-      <w:r>
-        <w:t>Trainelli</w:t>
-      </w:r>
-      <w:proofErr w:type="spellEnd"/>
-      <w:r>
-        <w:t xml:space="preserve"> (Eds.), </w:t>
+        <w:t xml:space="preserve">motorcycle minimum time maneuvering. In C. L. Bottasso, P. Masarati, &amp; L. Trainelli (Eds.), </w:t>
       </w:r>
       <w:r>
         <w:rPr>
@@ -1854,96 +1659,68 @@
         <w:t>Dynamics 2007, ECCOMAS Thematic Conference</w:t>
       </w:r>
       <w:r>
-        <w:t xml:space="preserve">, </w:t>
-      </w:r>
-      <w:proofErr w:type="spellStart"/>
-      <w:r>
-        <w:t>Politecnico</w:t>
-      </w:r>
-      <w:proofErr w:type="spellEnd"/>
-      <w:r>
-        <w:t xml:space="preserve"> di Milano, Milano, Italy, 15.</w:t>
+        <w:t>, Politecnico di Milano, Milano, Italy, 15.</w:t>
       </w:r>
     </w:p>
     <w:p>
       <w:pPr>
         <w:pStyle w:val="Refrences"/>
       </w:pPr>
-      <w:proofErr w:type="spellStart"/>
-      <w:r>
-        <w:t>Pacejka</w:t>
-      </w:r>
-      <w:proofErr w:type="spellEnd"/>
-      <w:r>
-        <w:t xml:space="preserve">, H. B., (2002). </w:t>
-      </w:r>
-      <w:proofErr w:type="spellStart"/>
+      <w:r>
+        <w:t xml:space="preserve">Pacejka, H. B., (2002). </w:t>
+      </w:r>
       <w:r>
         <w:rPr>
           <w:i/>
           <w:iCs/>
         </w:rPr>
-        <w:t>Tyre</w:t>
-      </w:r>
-      <w:proofErr w:type="spellEnd"/>
+        <w:t>Tyre and Vehicle Dynamics</w:t>
+      </w:r>
+      <w:r>
+        <w:t>. Butterworth and Heinemann, Oxford.</w:t>
+      </w:r>
+    </w:p>
+    <w:p>
+      <w:pPr>
+        <w:pStyle w:val="Refrences"/>
+      </w:pPr>
+      <w:r>
+        <w:t xml:space="preserve">Sharp, R. S. (1971). The stability and control of motorcycles. </w:t>
+      </w:r>
       <w:r>
         <w:rPr>
           <w:i/>
           <w:iCs/>
         </w:rPr>
-        <w:t xml:space="preserve"> and Vehicle Dynamics</w:t>
-      </w:r>
-      <w:r>
-        <w:t>. Butterworth and Heinemann, Oxford.</w:t>
-      </w:r>
-    </w:p>
-    <w:p>
-      <w:pPr>
-        <w:pStyle w:val="Refrences"/>
-      </w:pPr>
-      <w:r>
-        <w:t xml:space="preserve">Sharp, R. S. (1971). The stability and control of motorcycles. </w:t>
+        <w:t>Proceedings of the IMechE,</w:t>
       </w:r>
       <w:r>
         <w:rPr>
           <w:i/>
           <w:iCs/>
         </w:rPr>
-        <w:t>Proceedings of the IMechE,</w:t>
+        <w:t xml:space="preserve"> Part C, Journal of Mechanical </w:t>
       </w:r>
       <w:r>
         <w:rPr>
           <w:i/>
           <w:iCs/>
         </w:rPr>
-        <w:t xml:space="preserve"> Part C, Journal of Mechanical </w:t>
-      </w:r>
-      <w:r>
-        <w:rPr>
-          <w:i/>
-          <w:iCs/>
-        </w:rPr>
         <w:t>Engineering Science</w:t>
       </w:r>
       <w:r>
         <w:t>, 13, 316–329.</w:t>
       </w:r>
-    </w:p>
-    <w:p>
-      <w:pPr>
-        <w:rPr>
-          <w:rFonts w:ascii="Times New Roman" w:hAnsi="Times New Roman" w:cs="Times New Roman"/>
-          <w:lang w:val="en-US"/>
-        </w:rPr>
-      </w:pPr>
     </w:p>
     <w:sectPr>
-      <w:headerReference w:type="default" r:id="rId9"/>
-      <w:footerReference w:type="default" r:id="rId10"/>
-      <w:headerReference w:type="first" r:id="rId11"/>
-      <w:footerReference w:type="first" r:id="rId12"/>
+      <w:headerReference w:type="even" r:id="rId9"/>
+      <w:headerReference w:type="default" r:id="rId10"/>
+      <w:footerReference w:type="even" r:id="rId11"/>
+      <w:footerReference w:type="default" r:id="rId12"/>
+      <w:headerReference w:type="first" r:id="rId13"/>
+      <w:footerReference w:type="first" r:id="rId14"/>
       <w:pgSz w:w="11906" w:h="16838" w:code="9"/>
-      <w:pgMar w:top="1928" w:right="720" w:bottom="1814" w:left="720" w:header="1418" w:footer="1077" w:gutter="0"/>
+      <w:pgMar w:top="1928" w:right="720" w:bottom="1814" w:left="720" w:header="1418" w:footer="1417" w:gutter="0"/>
       <w:cols w:space="708"/>
       <w:titlePg/>
       <w:docGrid w:linePitch="360"/>
@@ -1978,6 +1755,16 @@
 </file>
 
 <file path=word/footer1.xml><?xml version="1.0" encoding="utf-8"?>
+<w:ftr xmlns:wpc="http://schemas.microsoft.com/office/word/2010/wordprocessingCanvas" xmlns:cx="http://schemas.microsoft.com/office/drawing/2014/chartex" xmlns:cx1="http://schemas.microsoft.com/office/drawing/2015/9/8/chartex" xmlns:cx2="http://schemas.microsoft.com/office/drawing/2015/10/21/chartex" xmlns:cx3="http://schemas.microsoft.com/office/drawing/2016/5/9/chartex" xmlns:cx4="http://schemas.microsoft.com/office/drawing/2016/5/10/chartex" xmlns:cx5="http://schemas.microsoft.com/office/drawing/2016/5/11/chartex" xmlns:cx6="http://schemas.microsoft.com/office/drawing/2016/5/12/chartex" xmlns:cx7="http://schemas.microsoft.com/office/drawing/2016/5/13/chartex" xmlns:cx8="http://schemas.microsoft.com/office/drawing/2016/5/14/chartex" xmlns:mc="http://schemas.openxmlformats.org/markup-compatibility/2006" xmlns:aink="http://schemas.microsoft.com/office/drawing/2016/ink" xmlns:am3d="http://schemas.microsoft.com/office/drawing/2017/model3d" xmlns:o="urn:schemas-microsoft-com:office:office" xmlns:oel="http://schemas.microsoft.com/office/2019/extlst" xmlns:r="http://schemas.openxmlformats.org/officeDocument/2006/relationships" xmlns:m="http://schemas.openxmlformats.org/officeDocument/2006/math" xmlns:v="urn:schemas-microsoft-com:vml" xmlns:wp14="http://schemas.microsoft.com/office/word/2010/wordprocessingDrawing" xmlns:wp="http://schemas.openxmlformats.org/drawingml/2006/wordprocessingDrawing" xmlns:w10="urn:schemas-microsoft-com:office:word" xmlns:w="http://schemas.openxmlformats.org/wordprocessingml/2006/main" xmlns:w14="http://schemas.microsoft.com/office/word/2010/wordml" xmlns:w15="http://schemas.microsoft.com/office/word/2012/wordml" xmlns:w16cex="http://schemas.microsoft.com/office/word/2018/wordml/cex" xmlns:w16cid="http://schemas.microsoft.com/office/word/2016/wordml/cid" xmlns:w16="http://schemas.microsoft.com/office/word/2018/wordml" xmlns:w16sdtdh="http://schemas.microsoft.com/office/word/2020/wordml/sdtdatahash" xmlns:w16se="http://schemas.microsoft.com/office/word/2015/wordml/symex" xmlns:wpg="http://schemas.microsoft.com/office/word/2010/wordprocessingGroup" xmlns:wpi="http://schemas.microsoft.com/office/word/2010/wordprocessingInk" xmlns:wne="http://schemas.microsoft.com/office/word/2006/wordml" xmlns:wps="http://schemas.microsoft.com/office/word/2010/wordprocessingShape" mc:Ignorable="w14 w15 w16se w16cid w16 w16cex w16sdtdh wp14">
+  <w:p>
+    <w:pPr>
+      <w:pStyle w:val="Footer"/>
+    </w:pPr>
+  </w:p>
+</w:ftr>
+</file>
+
+<file path=word/footer2.xml><?xml version="1.0" encoding="utf-8"?>
 <w:ftr xmlns:wpc="http://schemas.microsoft.com/office/word/2010/wordprocessingCanvas" xmlns:cx="http://schemas.microsoft.com/office/drawing/2014/chartex" xmlns:cx1="http://schemas.microsoft.com/office/drawing/2015/9/8/chartex" xmlns:cx2="http://schemas.microsoft.com/office/drawing/2015/10/21/chartex" xmlns:cx3="http://schemas.microsoft.com/office/drawing/2016/5/9/chartex" xmlns:cx4="http://schemas.microsoft.com/office/drawing/2016/5/10/chartex" xmlns:cx5="http://schemas.microsoft.com/office/drawing/2016/5/11/chartex" xmlns:cx6="http://schemas.microsoft.com/office/drawing/2016/5/12/chartex" xmlns:cx7="http://schemas.microsoft.com/office/drawing/2016/5/13/chartex" xmlns:cx8="http://schemas.microsoft.com/office/drawing/2016/5/14/chartex" xmlns:mc="http://schemas.openxmlformats.org/markup-compatibility/2006" xmlns:aink="http://schemas.microsoft.com/office/drawing/2016/ink" xmlns:am3d="http://schemas.microsoft.com/office/drawing/2017/model3d" xmlns:o="urn:schemas-microsoft-com:office:office" xmlns:oel="http://schemas.microsoft.com/office/2019/extlst" xmlns:r="http://schemas.openxmlformats.org/officeDocument/2006/relationships" xmlns:m="http://schemas.openxmlformats.org/officeDocument/2006/math" xmlns:v="urn:schemas-microsoft-com:vml" xmlns:wp14="http://schemas.microsoft.com/office/word/2010/wordprocessingDrawing" xmlns:wp="http://schemas.openxmlformats.org/drawingml/2006/wordprocessingDrawing" xmlns:w10="urn:schemas-microsoft-com:office:word" xmlns:w="http://schemas.openxmlformats.org/wordprocessingml/2006/main" xmlns:w14="http://schemas.microsoft.com/office/word/2010/wordml" xmlns:w15="http://schemas.microsoft.com/office/word/2012/wordml" xmlns:w16cex="http://schemas.microsoft.com/office/word/2018/wordml/cex" xmlns:w16cid="http://schemas.microsoft.com/office/word/2016/wordml/cid" xmlns:w16="http://schemas.microsoft.com/office/word/2018/wordml" xmlns:w16sdtdh="http://schemas.microsoft.com/office/word/2020/wordml/sdtdatahash" xmlns:w16se="http://schemas.microsoft.com/office/word/2015/wordml/symex" xmlns:wpg="http://schemas.microsoft.com/office/word/2010/wordprocessingGroup" xmlns:wpi="http://schemas.microsoft.com/office/word/2010/wordprocessingInk" xmlns:wne="http://schemas.microsoft.com/office/word/2006/wordml" xmlns:wps="http://schemas.microsoft.com/office/word/2010/wordprocessingShape" mc:Ignorable="w14 w15 w16se w16cid w16 w16cex w16sdtdh wp14">
   <w:tbl>
     <w:tblPr>
@@ -2022,7 +1809,7 @@
               <w:sz w:val="14"/>
               <w:szCs w:val="14"/>
             </w:rPr>
-            <w:t xml:space="preserve">© 2023 </w:t>
+            <w:t xml:space="preserve">©2023 </w:t>
           </w:r>
           <w:r>
             <w:rPr>
@@ -2229,7 +2016,7 @@
 </w:ftr>
 </file>
 
-<file path=word/footer2.xml><?xml version="1.0" encoding="utf-8"?>
+<file path=word/footer3.xml><?xml version="1.0" encoding="utf-8"?>
 <w:ftr xmlns:wpc="http://schemas.microsoft.com/office/word/2010/wordprocessingCanvas" xmlns:cx="http://schemas.microsoft.com/office/drawing/2014/chartex" xmlns:cx1="http://schemas.microsoft.com/office/drawing/2015/9/8/chartex" xmlns:cx2="http://schemas.microsoft.com/office/drawing/2015/10/21/chartex" xmlns:cx3="http://schemas.microsoft.com/office/drawing/2016/5/9/chartex" xmlns:cx4="http://schemas.microsoft.com/office/drawing/2016/5/10/chartex" xmlns:cx5="http://schemas.microsoft.com/office/drawing/2016/5/11/chartex" xmlns:cx6="http://schemas.microsoft.com/office/drawing/2016/5/12/chartex" xmlns:cx7="http://schemas.microsoft.com/office/drawing/2016/5/13/chartex" xmlns:cx8="http://schemas.microsoft.com/office/drawing/2016/5/14/chartex" xmlns:mc="http://schemas.openxmlformats.org/markup-compatibility/2006" xmlns:aink="http://schemas.microsoft.com/office/drawing/2016/ink" xmlns:am3d="http://schemas.microsoft.com/office/drawing/2017/model3d" xmlns:o="urn:schemas-microsoft-com:office:office" xmlns:oel="http://schemas.microsoft.com/office/2019/extlst" xmlns:r="http://schemas.openxmlformats.org/officeDocument/2006/relationships" xmlns:m="http://schemas.openxmlformats.org/officeDocument/2006/math" xmlns:v="urn:schemas-microsoft-com:vml" xmlns:wp14="http://schemas.microsoft.com/office/word/2010/wordprocessingDrawing" xmlns:wp="http://schemas.openxmlformats.org/drawingml/2006/wordprocessingDrawing" xmlns:w10="urn:schemas-microsoft-com:office:word" xmlns:w="http://schemas.openxmlformats.org/wordprocessingml/2006/main" xmlns:w14="http://schemas.microsoft.com/office/word/2010/wordml" xmlns:w15="http://schemas.microsoft.com/office/word/2012/wordml" xmlns:w16cex="http://schemas.microsoft.com/office/word/2018/wordml/cex" xmlns:w16cid="http://schemas.microsoft.com/office/word/2016/wordml/cid" xmlns:w16="http://schemas.microsoft.com/office/word/2018/wordml" xmlns:w16sdtdh="http://schemas.microsoft.com/office/word/2020/wordml/sdtdatahash" xmlns:w16se="http://schemas.microsoft.com/office/word/2015/wordml/symex" xmlns:wpg="http://schemas.microsoft.com/office/word/2010/wordprocessingGroup" xmlns:wpi="http://schemas.microsoft.com/office/word/2010/wordprocessingInk" xmlns:wne="http://schemas.microsoft.com/office/word/2006/wordml" xmlns:wps="http://schemas.microsoft.com/office/word/2010/wordprocessingShape" mc:Ignorable="w14 w15 w16se w16cid w16 w16cex w16sdtdh wp14">
   <w:tbl>
     <w:tblPr>
@@ -2274,7 +2061,7 @@
               <w:sz w:val="14"/>
               <w:szCs w:val="14"/>
             </w:rPr>
-            <w:t xml:space="preserve">© 2023 </w:t>
+            <w:t xml:space="preserve">©2023 </w:t>
           </w:r>
           <w:r>
             <w:rPr>
@@ -2399,6 +2186,16 @@
   <w:p>
     <w:pPr>
       <w:pStyle w:val="Header"/>
+    </w:pPr>
+  </w:p>
+</w:hdr>
+</file>
+
+<file path=word/header2.xml><?xml version="1.0" encoding="utf-8"?>
+<w:hdr xmlns:wpc="http://schemas.microsoft.com/office/word/2010/wordprocessingCanvas" xmlns:cx="http://schemas.microsoft.com/office/drawing/2014/chartex" xmlns:cx1="http://schemas.microsoft.com/office/drawing/2015/9/8/chartex" xmlns:cx2="http://schemas.microsoft.com/office/drawing/2015/10/21/chartex" xmlns:cx3="http://schemas.microsoft.com/office/drawing/2016/5/9/chartex" xmlns:cx4="http://schemas.microsoft.com/office/drawing/2016/5/10/chartex" xmlns:cx5="http://schemas.microsoft.com/office/drawing/2016/5/11/chartex" xmlns:cx6="http://schemas.microsoft.com/office/drawing/2016/5/12/chartex" xmlns:cx7="http://schemas.microsoft.com/office/drawing/2016/5/13/chartex" xmlns:cx8="http://schemas.microsoft.com/office/drawing/2016/5/14/chartex" xmlns:mc="http://schemas.openxmlformats.org/markup-compatibility/2006" xmlns:aink="http://schemas.microsoft.com/office/drawing/2016/ink" xmlns:am3d="http://schemas.microsoft.com/office/drawing/2017/model3d" xmlns:o="urn:schemas-microsoft-com:office:office" xmlns:oel="http://schemas.microsoft.com/office/2019/extlst" xmlns:r="http://schemas.openxmlformats.org/officeDocument/2006/relationships" xmlns:m="http://schemas.openxmlformats.org/officeDocument/2006/math" xmlns:v="urn:schemas-microsoft-com:vml" xmlns:wp14="http://schemas.microsoft.com/office/word/2010/wordprocessingDrawing" xmlns:wp="http://schemas.openxmlformats.org/drawingml/2006/wordprocessingDrawing" xmlns:w10="urn:schemas-microsoft-com:office:word" xmlns:w="http://schemas.openxmlformats.org/wordprocessingml/2006/main" xmlns:w14="http://schemas.microsoft.com/office/word/2010/wordml" xmlns:w15="http://schemas.microsoft.com/office/word/2012/wordml" xmlns:w16cex="http://schemas.microsoft.com/office/word/2018/wordml/cex" xmlns:w16cid="http://schemas.microsoft.com/office/word/2016/wordml/cid" xmlns:w16="http://schemas.microsoft.com/office/word/2018/wordml" xmlns:w16sdtdh="http://schemas.microsoft.com/office/word/2020/wordml/sdtdatahash" xmlns:w16se="http://schemas.microsoft.com/office/word/2015/wordml/symex" xmlns:wpg="http://schemas.microsoft.com/office/word/2010/wordprocessingGroup" xmlns:wpi="http://schemas.microsoft.com/office/word/2010/wordprocessingInk" xmlns:wne="http://schemas.microsoft.com/office/word/2006/wordml" xmlns:wps="http://schemas.microsoft.com/office/word/2010/wordprocessingShape" mc:Ignorable="w14 w15 w16se w16cid w16 w16cex w16sdtdh wp14">
+  <w:p>
+    <w:pPr>
+      <w:pStyle w:val="Header"/>
       <w:spacing w:after="480"/>
     </w:pPr>
     <w:r>
@@ -2430,7 +2227,7 @@
 </w:hdr>
 </file>
 
-<file path=word/header2.xml><?xml version="1.0" encoding="utf-8"?>
+<file path=word/header3.xml><?xml version="1.0" encoding="utf-8"?>
 <w:hdr xmlns:wpc="http://schemas.microsoft.com/office/word/2010/wordprocessingCanvas" xmlns:cx="http://schemas.microsoft.com/office/drawing/2014/chartex" xmlns:cx1="http://schemas.microsoft.com/office/drawing/2015/9/8/chartex" xmlns:cx2="http://schemas.microsoft.com/office/drawing/2015/10/21/chartex" xmlns:cx3="http://schemas.microsoft.com/office/drawing/2016/5/9/chartex" xmlns:cx4="http://schemas.microsoft.com/office/drawing/2016/5/10/chartex" xmlns:cx5="http://schemas.microsoft.com/office/drawing/2016/5/11/chartex" xmlns:cx6="http://schemas.microsoft.com/office/drawing/2016/5/12/chartex" xmlns:cx7="http://schemas.microsoft.com/office/drawing/2016/5/13/chartex" xmlns:cx8="http://schemas.microsoft.com/office/drawing/2016/5/14/chartex" xmlns:mc="http://schemas.openxmlformats.org/markup-compatibility/2006" xmlns:aink="http://schemas.microsoft.com/office/drawing/2016/ink" xmlns:am3d="http://schemas.microsoft.com/office/drawing/2017/model3d" xmlns:o="urn:schemas-microsoft-com:office:office" xmlns:oel="http://schemas.microsoft.com/office/2019/extlst" xmlns:r="http://schemas.openxmlformats.org/officeDocument/2006/relationships" xmlns:m="http://schemas.openxmlformats.org/officeDocument/2006/math" xmlns:v="urn:schemas-microsoft-com:vml" xmlns:wp14="http://schemas.microsoft.com/office/word/2010/wordprocessingDrawing" xmlns:wp="http://schemas.openxmlformats.org/drawingml/2006/wordprocessingDrawing" xmlns:w10="urn:schemas-microsoft-com:office:word" xmlns:w="http://schemas.openxmlformats.org/wordprocessingml/2006/main" xmlns:w14="http://schemas.microsoft.com/office/word/2010/wordml" xmlns:w15="http://schemas.microsoft.com/office/word/2012/wordml" xmlns:w16cex="http://schemas.microsoft.com/office/word/2018/wordml/cex" xmlns:w16cid="http://schemas.microsoft.com/office/word/2016/wordml/cid" xmlns:w16="http://schemas.microsoft.com/office/word/2018/wordml" xmlns:w16sdtdh="http://schemas.microsoft.com/office/word/2020/wordml/sdtdatahash" xmlns:w16se="http://schemas.microsoft.com/office/word/2015/wordml/symex" xmlns:wpg="http://schemas.microsoft.com/office/word/2010/wordprocessingGroup" xmlns:wpi="http://schemas.microsoft.com/office/word/2010/wordprocessingInk" xmlns:wne="http://schemas.microsoft.com/office/word/2006/wordml" xmlns:wps="http://schemas.microsoft.com/office/word/2010/wordprocessingShape" mc:Ignorable="w14 w15 w16se w16cid w16 w16cex w16sdtdh wp14">
   <w:tbl>
     <w:tblPr>

</xml_diff>

<commit_message>
Added keyword section and instructions to docx and odt.
</commit_message>
<xml_diff>
--- a/bmd2023p.docx
+++ b/bmd2023p.docx
@@ -379,7 +379,21 @@
         <w:rPr>
           <w:rFonts w:ascii="Times New Roman" w:eastAsia="DengXian" w:hAnsi="Times New Roman"/>
         </w:rPr>
-        <w:t>Name of Editor: Firstname Lastname</w:t>
+        <w:t xml:space="preserve">Name of Editor: </w:t>
+      </w:r>
+      <w:proofErr w:type="spellStart"/>
+      <w:r>
+        <w:rPr>
+          <w:rFonts w:ascii="Times New Roman" w:eastAsia="DengXian" w:hAnsi="Times New Roman"/>
+        </w:rPr>
+        <w:t>Firstname</w:t>
+      </w:r>
+      <w:proofErr w:type="spellEnd"/>
+      <w:r>
+        <w:rPr>
+          <w:rFonts w:ascii="Times New Roman" w:eastAsia="DengXian" w:hAnsi="Times New Roman"/>
+        </w:rPr>
+        <w:t xml:space="preserve"> Lastname</w:t>
       </w:r>
     </w:p>
     <w:p>
@@ -394,7 +408,21 @@
         <w:rPr>
           <w:rFonts w:ascii="Times New Roman" w:eastAsia="DengXian" w:hAnsi="Times New Roman"/>
         </w:rPr>
-        <w:t xml:space="preserve">Submitted: dd/mm/yyyy </w:t>
+        <w:t>Submitted: dd/mm/</w:t>
+      </w:r>
+      <w:proofErr w:type="spellStart"/>
+      <w:r>
+        <w:rPr>
+          <w:rFonts w:ascii="Times New Roman" w:eastAsia="DengXian" w:hAnsi="Times New Roman"/>
+        </w:rPr>
+        <w:t>yyyy</w:t>
+      </w:r>
+      <w:proofErr w:type="spellEnd"/>
+      <w:r>
+        <w:rPr>
+          <w:rFonts w:ascii="Times New Roman" w:eastAsia="DengXian" w:hAnsi="Times New Roman"/>
+        </w:rPr>
+        <w:t xml:space="preserve"> </w:t>
       </w:r>
     </w:p>
     <w:p>
@@ -409,7 +437,21 @@
         <w:rPr>
           <w:rFonts w:ascii="Times New Roman" w:eastAsia="DengXian" w:hAnsi="Times New Roman"/>
         </w:rPr>
-        <w:t xml:space="preserve">Accepted: dd/mm/yyyy </w:t>
+        <w:t>Accepted: dd/mm/</w:t>
+      </w:r>
+      <w:proofErr w:type="spellStart"/>
+      <w:r>
+        <w:rPr>
+          <w:rFonts w:ascii="Times New Roman" w:eastAsia="DengXian" w:hAnsi="Times New Roman"/>
+        </w:rPr>
+        <w:t>yyyy</w:t>
+      </w:r>
+      <w:proofErr w:type="spellEnd"/>
+      <w:r>
+        <w:rPr>
+          <w:rFonts w:ascii="Times New Roman" w:eastAsia="DengXian" w:hAnsi="Times New Roman"/>
+        </w:rPr>
+        <w:t xml:space="preserve"> </w:t>
       </w:r>
     </w:p>
     <w:p>
@@ -424,8 +466,16 @@
         <w:rPr>
           <w:rFonts w:ascii="Times New Roman" w:eastAsia="DengXian" w:hAnsi="Times New Roman"/>
         </w:rPr>
-        <w:t>Published: dd/mm/yyyy</w:t>
-      </w:r>
+        <w:t>Published: dd/mm/</w:t>
+      </w:r>
+      <w:proofErr w:type="spellStart"/>
+      <w:r>
+        <w:rPr>
+          <w:rFonts w:ascii="Times New Roman" w:eastAsia="DengXian" w:hAnsi="Times New Roman"/>
+        </w:rPr>
+        <w:t>yyyy</w:t>
+      </w:r>
+      <w:proofErr w:type="spellEnd"/>
     </w:p>
     <w:p>
       <w:pPr>
@@ -554,11 +604,113 @@
       <w:r>
         <w:t xml:space="preserve">, bold 11 pt Times New Roman, and the abstract text should be written in Times New Roman, 10 pt. The primary paper contents should start on the second page. </w:t>
       </w:r>
+      <w:r>
+        <w:t xml:space="preserve">Replace the example keywords below with suitable keywords of your choice. The keywords must be </w:t>
+      </w:r>
+      <w:r>
+        <w:t xml:space="preserve">capitalized and </w:t>
+      </w:r>
+      <w:r>
+        <w:t>separated by semicolons.</w:t>
+      </w:r>
     </w:p>
     <w:p>
       <w:pPr>
-        <w:rPr>
-          <w:lang w:val="en-US" w:eastAsia="de-DE" w:bidi="en-US"/>
+        <w:pStyle w:val="AbstractCaption"/>
+      </w:pPr>
+      <w:r>
+        <w:t>Keywords:</w:t>
+      </w:r>
+    </w:p>
+    <w:p>
+      <w:pPr>
+        <w:pStyle w:val="Abstract"/>
+        <w:rPr>
+          <w:lang w:val="en-GB"/>
+        </w:rPr>
+      </w:pPr>
+      <w:r>
+        <w:rPr>
+          <w:highlight w:val="yellow"/>
+          <w:lang w:val="en-GB"/>
+        </w:rPr>
+        <w:t xml:space="preserve">Keyword1; </w:t>
+      </w:r>
+      <w:r>
+        <w:rPr>
+          <w:highlight w:val="yellow"/>
+          <w:lang w:val="en-GB"/>
+        </w:rPr>
+        <w:t>K</w:t>
+      </w:r>
+      <w:r>
+        <w:rPr>
+          <w:highlight w:val="yellow"/>
+          <w:lang w:val="en-GB"/>
+        </w:rPr>
+        <w:t xml:space="preserve">eyword2; </w:t>
+      </w:r>
+      <w:r>
+        <w:rPr>
+          <w:highlight w:val="yellow"/>
+          <w:lang w:val="en-GB"/>
+        </w:rPr>
+        <w:t>K</w:t>
+      </w:r>
+      <w:r>
+        <w:rPr>
+          <w:highlight w:val="yellow"/>
+          <w:lang w:val="en-GB"/>
+        </w:rPr>
+        <w:t xml:space="preserve">eyword3; </w:t>
+      </w:r>
+      <w:r>
+        <w:rPr>
+          <w:highlight w:val="yellow"/>
+          <w:lang w:val="en-GB"/>
+        </w:rPr>
+        <w:t>K</w:t>
+      </w:r>
+      <w:r>
+        <w:rPr>
+          <w:highlight w:val="yellow"/>
+          <w:lang w:val="en-GB"/>
+        </w:rPr>
+        <w:t xml:space="preserve">eyword4; </w:t>
+      </w:r>
+      <w:r>
+        <w:rPr>
+          <w:highlight w:val="yellow"/>
+          <w:lang w:val="en-GB"/>
+        </w:rPr>
+        <w:t>K</w:t>
+      </w:r>
+      <w:r>
+        <w:rPr>
+          <w:highlight w:val="yellow"/>
+          <w:lang w:val="en-GB"/>
+        </w:rPr>
+        <w:t xml:space="preserve">eyword5; </w:t>
+      </w:r>
+      <w:r>
+        <w:rPr>
+          <w:highlight w:val="yellow"/>
+          <w:lang w:val="en-GB"/>
+        </w:rPr>
+        <w:t>K</w:t>
+      </w:r>
+      <w:r>
+        <w:rPr>
+          <w:highlight w:val="yellow"/>
+          <w:lang w:val="en-GB"/>
+        </w:rPr>
+        <w:t>eyword6</w:t>
+      </w:r>
+    </w:p>
+    <w:p>
+      <w:pPr>
+        <w:rPr>
+          <w:lang w:eastAsia="de-DE" w:bidi="en-US"/>
         </w:rPr>
       </w:pPr>
     </w:p>
@@ -568,7 +720,7 @@
           <w:rFonts w:ascii="Times New Roman" w:eastAsia="Times New Roman" w:hAnsi="Times New Roman" w:cs="Times New Roman"/>
           <w:color w:val="000000"/>
           <w:sz w:val="20"/>
-          <w:lang w:val="en-US" w:eastAsia="de-DE" w:bidi="en-US"/>
+          <w:lang w:eastAsia="de-DE" w:bidi="en-US"/>
         </w:rPr>
       </w:pPr>
       <w:r>
@@ -596,7 +748,15 @@
         <w:pStyle w:val="Paragraph0"/>
       </w:pPr>
       <w:r>
-        <w:t>Authors are requested to upload a paper of 6 to 12 pages (including references and figures) to the Orvium web site by the stated date in the call for papers.</w:t>
+        <w:t xml:space="preserve">Authors are requested to upload a paper of 6 to 12 pages (including references and figures) to the </w:t>
+      </w:r>
+      <w:proofErr w:type="spellStart"/>
+      <w:r>
+        <w:t>Orvium</w:t>
+      </w:r>
+      <w:proofErr w:type="spellEnd"/>
+      <w:r>
+        <w:t xml:space="preserve"> web site by the stated date in the call for papers.</w:t>
       </w:r>
       <w:r>
         <w:t xml:space="preserve"> </w:t>
@@ -642,8 +802,16 @@
         <w:rPr>
           <w:rFonts w:ascii="Courier New" w:hAnsi="Courier New" w:cs="Courier New"/>
         </w:rPr>
-        <w:t>.odt</w:t>
-      </w:r>
+        <w:t>.</w:t>
+      </w:r>
+      <w:proofErr w:type="spellStart"/>
+      <w:r>
+        <w:rPr>
+          <w:rFonts w:ascii="Courier New" w:hAnsi="Courier New" w:cs="Courier New"/>
+        </w:rPr>
+        <w:t>odt</w:t>
+      </w:r>
+      <w:proofErr w:type="spellEnd"/>
       <w:r>
         <w:t xml:space="preserve">, </w:t>
       </w:r>
@@ -843,7 +1011,15 @@
         <w:t xml:space="preserve"> is required</w:t>
       </w:r>
       <w:r>
-        <w:t>, 1 px wide lines in figures should be avoided as they may become invisible in print.</w:t>
+        <w:t xml:space="preserve">, 1 </w:t>
+      </w:r>
+      <w:proofErr w:type="spellStart"/>
+      <w:r>
+        <w:t>px</w:t>
+      </w:r>
+      <w:proofErr w:type="spellEnd"/>
+      <w:r>
+        <w:t xml:space="preserve"> wide lines in figures should be avoided as they may become invisible in print.</w:t>
       </w:r>
     </w:p>
     <w:tbl>
@@ -1598,7 +1774,23 @@
         <w:t>References</w:t>
       </w:r>
       <w:r>
-        <w:t xml:space="preserve"> section below, where (Pacejka, 2002) exemplifies the case of a textbook, (Bertolazzi et al., 2007) is an article in a conference proceedings, and (Sharp, 1971) is an article in a journal.</w:t>
+        <w:t xml:space="preserve"> section below, where (</w:t>
+      </w:r>
+      <w:proofErr w:type="spellStart"/>
+      <w:r>
+        <w:t>Pacejka</w:t>
+      </w:r>
+      <w:proofErr w:type="spellEnd"/>
+      <w:r>
+        <w:t>, 2002) exemplifies the case of a textbook, (</w:t>
+      </w:r>
+      <w:proofErr w:type="spellStart"/>
+      <w:r>
+        <w:t>Bertolazzi</w:t>
+      </w:r>
+      <w:proofErr w:type="spellEnd"/>
+      <w:r>
+        <w:t xml:space="preserve"> et al., 2007) is an article in a conference proceedings, and (Sharp, 1971) is an article in a journal.</w:t>
       </w:r>
     </w:p>
     <w:p>
@@ -1638,14 +1830,51 @@
       <w:pPr>
         <w:pStyle w:val="Refrences"/>
       </w:pPr>
-      <w:r>
-        <w:t>Bertolazzi, E., Biral, F., Da Lio, M., &amp; Cossalter, V. (2007, June 25–28), The influence of</w:t>
+      <w:proofErr w:type="spellStart"/>
+      <w:r>
+        <w:t>Bertolazzi</w:t>
+      </w:r>
+      <w:proofErr w:type="spellEnd"/>
+      <w:r>
+        <w:t xml:space="preserve">, E., Biral, F., Da Lio, M., &amp; </w:t>
+      </w:r>
+      <w:proofErr w:type="spellStart"/>
+      <w:r>
+        <w:t>Cossalter</w:t>
+      </w:r>
+      <w:proofErr w:type="spellEnd"/>
+      <w:r>
+        <w:t>, V. (2007, June 25–28), The influence of</w:t>
       </w:r>
       <w:r>
         <w:t xml:space="preserve"> rider’s upper body motions on </w:t>
       </w:r>
       <w:r>
-        <w:t xml:space="preserve">motorcycle minimum time maneuvering. In C. L. Bottasso, P. Masarati, &amp; L. Trainelli (Eds.), </w:t>
+        <w:t xml:space="preserve">motorcycle minimum time maneuvering. In C. L. </w:t>
+      </w:r>
+      <w:proofErr w:type="spellStart"/>
+      <w:r>
+        <w:t>Bottasso</w:t>
+      </w:r>
+      <w:proofErr w:type="spellEnd"/>
+      <w:r>
+        <w:t xml:space="preserve">, P. </w:t>
+      </w:r>
+      <w:proofErr w:type="spellStart"/>
+      <w:r>
+        <w:t>Masarati</w:t>
+      </w:r>
+      <w:proofErr w:type="spellEnd"/>
+      <w:r>
+        <w:t xml:space="preserve">, &amp; L. </w:t>
+      </w:r>
+      <w:proofErr w:type="spellStart"/>
+      <w:r>
+        <w:t>Trainelli</w:t>
+      </w:r>
+      <w:proofErr w:type="spellEnd"/>
+      <w:r>
+        <w:t xml:space="preserve"> (Eds.), </w:t>
       </w:r>
       <w:r>
         <w:rPr>
@@ -1660,22 +1889,44 @@
         <w:t>Dynamics 2007, ECCOMAS Thematic Conference</w:t>
       </w:r>
       <w:r>
-        <w:t>, Politecnico di Milano, Milano, Italy, 15.</w:t>
+        <w:t xml:space="preserve">, </w:t>
+      </w:r>
+      <w:proofErr w:type="spellStart"/>
+      <w:r>
+        <w:t>Politecnico</w:t>
+      </w:r>
+      <w:proofErr w:type="spellEnd"/>
+      <w:r>
+        <w:t xml:space="preserve"> di Milano, Milano, Italy, 15.</w:t>
       </w:r>
     </w:p>
     <w:p>
       <w:pPr>
         <w:pStyle w:val="Refrences"/>
       </w:pPr>
-      <w:r>
-        <w:t xml:space="preserve">Pacejka, H. B., (2002). </w:t>
-      </w:r>
+      <w:proofErr w:type="spellStart"/>
+      <w:r>
+        <w:t>Pacejka</w:t>
+      </w:r>
+      <w:proofErr w:type="spellEnd"/>
+      <w:r>
+        <w:t xml:space="preserve">, H. B., (2002). </w:t>
+      </w:r>
+      <w:proofErr w:type="spellStart"/>
       <w:r>
         <w:rPr>
           <w:i/>
           <w:iCs/>
         </w:rPr>
-        <w:t>Tyre and Vehicle Dynamics</w:t>
+        <w:t>Tyre</w:t>
+      </w:r>
+      <w:proofErr w:type="spellEnd"/>
+      <w:r>
+        <w:rPr>
+          <w:i/>
+          <w:iCs/>
+        </w:rPr>
+        <w:t xml:space="preserve"> and Vehicle Dynamics</w:t>
       </w:r>
       <w:r>
         <w:t>. Butterworth and Heinemann, Oxford.</w:t>

</xml_diff>